<commit_message>
Updated index.html and gallery with new form and images
</commit_message>
<xml_diff>
--- a/iframe for Kelly Web.docx
+++ b/iframe for Kelly Web.docx
@@ -3,52 +3,1032 @@
 <w:document xmlns:wpc="http://schemas.microsoft.com/office/word/2010/wordprocessingCanvas" xmlns:mc="http://schemas.openxmlformats.org/markup-compatibility/2006" xmlns:o="urn:schemas-microsoft-com:office:office" xmlns:r="http://schemas.openxmlformats.org/officeDocument/2006/relationships" xmlns:m="http://schemas.openxmlformats.org/officeDocument/2006/math" xmlns:v="urn:schemas-microsoft-com:vml" xmlns:wp14="http://schemas.microsoft.com/office/word/2010/wordprocessingDrawing" xmlns:wp="http://schemas.openxmlformats.org/drawingml/2006/wordprocessingDrawing" xmlns:w10="urn:schemas-microsoft-com:office:word" xmlns:w="http://schemas.openxmlformats.org/wordprocessingml/2006/main" xmlns:w14="http://schemas.microsoft.com/office/word/2010/wordml" xmlns:wpg="http://schemas.microsoft.com/office/word/2010/wordprocessingGroup" xmlns:wpi="http://schemas.microsoft.com/office/word/2010/wordprocessingInk" xmlns:wne="http://schemas.microsoft.com/office/word/2006/wordml" xmlns:wps="http://schemas.microsoft.com/office/word/2010/wordprocessingShape" mc:Ignorable="w14 wp14">
   <w:body>
     <w:p>
-      <w:r>
-        <w:t>&lt;</w:t>
+      <w:pPr>
+        <w:spacing w:before="100" w:beforeAutospacing="1" w:after="100" w:afterAutospacing="1" w:line="240" w:lineRule="auto"/>
+        <w:outlineLvl w:val="2"/>
+        <w:rPr>
+          <w:rFonts w:ascii="Times New Roman" w:eastAsia="Times New Roman" w:hAnsi="Times New Roman" w:cs="Times New Roman"/>
+          <w:b/>
+          <w:bCs/>
+          <w:sz w:val="27"/>
+          <w:szCs w:val="27"/>
+        </w:rPr>
+      </w:pPr>
+      <w:r>
+        <w:rPr>
+          <w:rFonts w:ascii="Cambria" w:eastAsia="Times New Roman" w:hAnsi="Cambria" w:cs="Cambria"/>
+          <w:b/>
+          <w:bCs/>
+          <w:sz w:val="27"/>
+          <w:szCs w:val="27"/>
+        </w:rPr>
+        <w:t>✅</w:t>
+      </w:r>
+      <w:r>
+        <w:rPr>
+          <w:rFonts w:ascii="Times New Roman" w:eastAsia="Times New Roman" w:hAnsi="Times New Roman" w:cs="Times New Roman"/>
+          <w:b/>
+          <w:bCs/>
+          <w:sz w:val="27"/>
+          <w:szCs w:val="27"/>
+        </w:rPr>
+        <w:t xml:space="preserve"> Form Title:</w:t>
+      </w:r>
+    </w:p>
+    <w:p>
+      <w:pPr>
+        <w:spacing w:before="100" w:beforeAutospacing="1" w:after="100" w:afterAutospacing="1" w:line="240" w:lineRule="auto"/>
+        <w:rPr>
+          <w:rFonts w:ascii="Times New Roman" w:eastAsia="Times New Roman" w:hAnsi="Times New Roman" w:cs="Times New Roman"/>
+          <w:sz w:val="24"/>
+          <w:szCs w:val="24"/>
+        </w:rPr>
+      </w:pPr>
+      <w:r>
+        <w:rPr>
+          <w:rFonts w:ascii="Times New Roman" w:eastAsia="Times New Roman" w:hAnsi="Times New Roman" w:cs="Times New Roman"/>
+          <w:b/>
+          <w:bCs/>
+          <w:sz w:val="24"/>
+          <w:szCs w:val="24"/>
+        </w:rPr>
+        <w:t xml:space="preserve">Contact </w:t>
       </w:r>
       <w:proofErr w:type="spellStart"/>
       <w:r>
-        <w:t>iframe</w:t>
+        <w:rPr>
+          <w:rFonts w:ascii="Times New Roman" w:eastAsia="Times New Roman" w:hAnsi="Times New Roman" w:cs="Times New Roman"/>
+          <w:b/>
+          <w:bCs/>
+          <w:sz w:val="24"/>
+          <w:szCs w:val="24"/>
+        </w:rPr>
+        <w:t>Stankelly</w:t>
       </w:r>
       <w:proofErr w:type="spellEnd"/>
       <w:r>
-        <w:t xml:space="preserve"> src="https://docs.google.com/forms/d/e/1FAIpQLScG_nbpAcHWeSTAJv-AvtvH0IANvDZyY07xhF0KP8xgWwdZ3A/viewform?embedded=true" width="640" height="2138" </w:t>
+        <w:rPr>
+          <w:rFonts w:ascii="Times New Roman" w:eastAsia="Times New Roman" w:hAnsi="Times New Roman" w:cs="Times New Roman"/>
+          <w:b/>
+          <w:bCs/>
+          <w:sz w:val="24"/>
+          <w:szCs w:val="24"/>
+        </w:rPr>
+        <w:t xml:space="preserve"> Steel Ventures</w:t>
+      </w:r>
+    </w:p>
+    <w:p>
+      <w:pPr>
+        <w:spacing w:before="100" w:beforeAutospacing="1" w:after="100" w:afterAutospacing="1" w:line="240" w:lineRule="auto"/>
+        <w:outlineLvl w:val="2"/>
+        <w:rPr>
+          <w:rFonts w:ascii="Times New Roman" w:eastAsia="Times New Roman" w:hAnsi="Times New Roman" w:cs="Times New Roman"/>
+          <w:b/>
+          <w:bCs/>
+          <w:sz w:val="27"/>
+          <w:szCs w:val="27"/>
+        </w:rPr>
+      </w:pPr>
+      <w:r>
+        <w:rPr>
+          <w:rFonts w:ascii="Times New Roman" w:eastAsia="Times New Roman" w:hAnsi="Times New Roman" w:cs="Times New Roman"/>
+          <w:b/>
+          <w:bCs/>
+          <w:sz w:val="27"/>
+          <w:szCs w:val="27"/>
+        </w:rPr>
+        <w:t>📝 Form Description:</w:t>
+      </w:r>
+    </w:p>
+    <w:p>
+      <w:pPr>
+        <w:spacing w:before="100" w:beforeAutospacing="1" w:after="100" w:afterAutospacing="1" w:line="240" w:lineRule="auto"/>
+        <w:rPr>
+          <w:rFonts w:ascii="Times New Roman" w:eastAsia="Times New Roman" w:hAnsi="Times New Roman" w:cs="Times New Roman"/>
+          <w:sz w:val="24"/>
+          <w:szCs w:val="24"/>
+        </w:rPr>
+      </w:pPr>
+      <w:r>
+        <w:rPr>
+          <w:rFonts w:ascii="Times New Roman" w:eastAsia="Times New Roman" w:hAnsi="Times New Roman" w:cs="Times New Roman"/>
+          <w:sz w:val="24"/>
+          <w:szCs w:val="24"/>
+        </w:rPr>
+        <w:t xml:space="preserve">Thank you for reaching out to </w:t>
       </w:r>
       <w:proofErr w:type="spellStart"/>
       <w:r>
-        <w:t>frameborder</w:t>
+        <w:rPr>
+          <w:rFonts w:ascii="Times New Roman" w:eastAsia="Times New Roman" w:hAnsi="Times New Roman" w:cs="Times New Roman"/>
+          <w:sz w:val="24"/>
+          <w:szCs w:val="24"/>
+        </w:rPr>
+        <w:t>Stankelly</w:t>
       </w:r>
       <w:proofErr w:type="spellEnd"/>
       <w:r>
-        <w:t xml:space="preserve">="0" </w:t>
+        <w:rPr>
+          <w:rFonts w:ascii="Times New Roman" w:eastAsia="Times New Roman" w:hAnsi="Times New Roman" w:cs="Times New Roman"/>
+          <w:sz w:val="24"/>
+          <w:szCs w:val="24"/>
+        </w:rPr>
+        <w:t xml:space="preserve"> Steel Ventures. Kindly fill in the form below and our team will respond shortly. You may also call us directly at </w:t>
+      </w:r>
+      <w:r>
+        <w:rPr>
+          <w:rFonts w:ascii="Times New Roman" w:eastAsia="Times New Roman" w:hAnsi="Times New Roman" w:cs="Times New Roman"/>
+          <w:b/>
+          <w:bCs/>
+          <w:sz w:val="24"/>
+          <w:szCs w:val="24"/>
+        </w:rPr>
+        <w:t>07039442565</w:t>
+      </w:r>
+      <w:r>
+        <w:rPr>
+          <w:rFonts w:ascii="Times New Roman" w:eastAsia="Times New Roman" w:hAnsi="Times New Roman" w:cs="Times New Roman"/>
+          <w:sz w:val="24"/>
+          <w:szCs w:val="24"/>
+        </w:rPr>
+        <w:t xml:space="preserve"> or chat on </w:t>
       </w:r>
       <w:proofErr w:type="spellStart"/>
       <w:r>
-        <w:t>marginheight</w:t>
+        <w:rPr>
+          <w:rFonts w:ascii="Times New Roman" w:eastAsia="Times New Roman" w:hAnsi="Times New Roman" w:cs="Times New Roman"/>
+          <w:b/>
+          <w:bCs/>
+          <w:sz w:val="24"/>
+          <w:szCs w:val="24"/>
+        </w:rPr>
+        <w:t>WhatsApp</w:t>
       </w:r>
       <w:proofErr w:type="spellEnd"/>
       <w:r>
-        <w:t xml:space="preserve">="0" </w:t>
-      </w:r>
+        <w:rPr>
+          <w:rFonts w:ascii="Times New Roman" w:eastAsia="Times New Roman" w:hAnsi="Times New Roman" w:cs="Times New Roman"/>
+          <w:sz w:val="24"/>
+          <w:szCs w:val="24"/>
+        </w:rPr>
+        <w:t>.</w:t>
+      </w:r>
+    </w:p>
+    <w:p>
+      <w:pPr>
+        <w:spacing w:before="100" w:beforeAutospacing="1" w:after="100" w:afterAutospacing="1" w:line="240" w:lineRule="auto"/>
+        <w:outlineLvl w:val="2"/>
+        <w:rPr>
+          <w:rFonts w:ascii="Times New Roman" w:eastAsia="Times New Roman" w:hAnsi="Times New Roman" w:cs="Times New Roman"/>
+          <w:b/>
+          <w:bCs/>
+          <w:sz w:val="27"/>
+          <w:szCs w:val="27"/>
+        </w:rPr>
+      </w:pPr>
+      <w:r>
+        <w:rPr>
+          <w:rFonts w:ascii="Times New Roman" w:eastAsia="Times New Roman" w:hAnsi="Times New Roman" w:cs="Times New Roman"/>
+          <w:b/>
+          <w:bCs/>
+          <w:sz w:val="27"/>
+          <w:szCs w:val="27"/>
+        </w:rPr>
+        <w:t>📌 Form Fields (Recommended):</w:t>
+      </w:r>
+    </w:p>
+    <w:p>
+      <w:pPr>
+        <w:numPr>
+          <w:ilvl w:val="0"/>
+          <w:numId w:val="11"/>
+        </w:numPr>
+        <w:spacing w:before="100" w:beforeAutospacing="1" w:after="100" w:afterAutospacing="1" w:line="240" w:lineRule="auto"/>
+        <w:rPr>
+          <w:rFonts w:ascii="Times New Roman" w:eastAsia="Times New Roman" w:hAnsi="Times New Roman" w:cs="Times New Roman"/>
+          <w:sz w:val="24"/>
+          <w:szCs w:val="24"/>
+        </w:rPr>
+      </w:pPr>
+      <w:r>
+        <w:rPr>
+          <w:rFonts w:ascii="Times New Roman" w:eastAsia="Times New Roman" w:hAnsi="Times New Roman" w:cs="Times New Roman"/>
+          <w:b/>
+          <w:bCs/>
+          <w:sz w:val="24"/>
+          <w:szCs w:val="24"/>
+        </w:rPr>
+        <w:t>Full Name</w:t>
+      </w:r>
+      <w:r>
+        <w:rPr>
+          <w:rFonts w:ascii="Times New Roman" w:eastAsia="Times New Roman" w:hAnsi="Times New Roman" w:cs="Times New Roman"/>
+          <w:sz w:val="24"/>
+          <w:szCs w:val="24"/>
+        </w:rPr>
+        <w:br/>
+        <w:t>(Short Answer)</w:t>
+      </w:r>
+      <w:r>
+        <w:rPr>
+          <w:rFonts w:ascii="Times New Roman" w:eastAsia="Times New Roman" w:hAnsi="Times New Roman" w:cs="Times New Roman"/>
+          <w:sz w:val="24"/>
+          <w:szCs w:val="24"/>
+        </w:rPr>
+        <w:br/>
+      </w:r>
+      <w:r>
+        <w:rPr>
+          <w:rFonts w:ascii="Times New Roman" w:eastAsia="Times New Roman" w:hAnsi="Times New Roman" w:cs="Times New Roman"/>
+          <w:i/>
+          <w:iCs/>
+          <w:sz w:val="24"/>
+          <w:szCs w:val="24"/>
+        </w:rPr>
+        <w:t>Required</w:t>
+      </w:r>
+    </w:p>
+    <w:p>
+      <w:pPr>
+        <w:numPr>
+          <w:ilvl w:val="0"/>
+          <w:numId w:val="11"/>
+        </w:numPr>
+        <w:spacing w:before="100" w:beforeAutospacing="1" w:after="100" w:afterAutospacing="1" w:line="240" w:lineRule="auto"/>
+        <w:rPr>
+          <w:rFonts w:ascii="Times New Roman" w:eastAsia="Times New Roman" w:hAnsi="Times New Roman" w:cs="Times New Roman"/>
+          <w:sz w:val="24"/>
+          <w:szCs w:val="24"/>
+        </w:rPr>
+      </w:pPr>
+      <w:r>
+        <w:rPr>
+          <w:rFonts w:ascii="Times New Roman" w:eastAsia="Times New Roman" w:hAnsi="Times New Roman" w:cs="Times New Roman"/>
+          <w:b/>
+          <w:bCs/>
+          <w:sz w:val="24"/>
+          <w:szCs w:val="24"/>
+        </w:rPr>
+        <w:t xml:space="preserve">Email </w:t>
+      </w:r>
+      <w:proofErr w:type="gramStart"/>
+      <w:r>
+        <w:rPr>
+          <w:rFonts w:ascii="Times New Roman" w:eastAsia="Times New Roman" w:hAnsi="Times New Roman" w:cs="Times New Roman"/>
+          <w:b/>
+          <w:bCs/>
+          <w:sz w:val="24"/>
+          <w:szCs w:val="24"/>
+        </w:rPr>
+        <w:t>Address</w:t>
+      </w:r>
+      <w:proofErr w:type="gramEnd"/>
+      <w:r>
+        <w:rPr>
+          <w:rFonts w:ascii="Times New Roman" w:eastAsia="Times New Roman" w:hAnsi="Times New Roman" w:cs="Times New Roman"/>
+          <w:sz w:val="24"/>
+          <w:szCs w:val="24"/>
+        </w:rPr>
+        <w:br/>
+        <w:t>(Short Answer)</w:t>
+      </w:r>
+      <w:r>
+        <w:rPr>
+          <w:rFonts w:ascii="Times New Roman" w:eastAsia="Times New Roman" w:hAnsi="Times New Roman" w:cs="Times New Roman"/>
+          <w:sz w:val="24"/>
+          <w:szCs w:val="24"/>
+        </w:rPr>
+        <w:br/>
+      </w:r>
+      <w:r>
+        <w:rPr>
+          <w:rFonts w:ascii="Times New Roman" w:eastAsia="Times New Roman" w:hAnsi="Times New Roman" w:cs="Times New Roman"/>
+          <w:i/>
+          <w:iCs/>
+          <w:sz w:val="24"/>
+          <w:szCs w:val="24"/>
+        </w:rPr>
+        <w:t>Required</w:t>
+      </w:r>
+      <w:r>
+        <w:rPr>
+          <w:rFonts w:ascii="Times New Roman" w:eastAsia="Times New Roman" w:hAnsi="Times New Roman" w:cs="Times New Roman"/>
+          <w:sz w:val="24"/>
+          <w:szCs w:val="24"/>
+        </w:rPr>
+        <w:br/>
+        <w:t>– Add response validation: must be an email.</w:t>
+      </w:r>
+    </w:p>
+    <w:p>
+      <w:pPr>
+        <w:numPr>
+          <w:ilvl w:val="0"/>
+          <w:numId w:val="11"/>
+        </w:numPr>
+        <w:spacing w:before="100" w:beforeAutospacing="1" w:after="100" w:afterAutospacing="1" w:line="240" w:lineRule="auto"/>
+        <w:rPr>
+          <w:rFonts w:ascii="Times New Roman" w:eastAsia="Times New Roman" w:hAnsi="Times New Roman" w:cs="Times New Roman"/>
+          <w:sz w:val="24"/>
+          <w:szCs w:val="24"/>
+        </w:rPr>
+      </w:pPr>
+      <w:r>
+        <w:rPr>
+          <w:rFonts w:ascii="Times New Roman" w:eastAsia="Times New Roman" w:hAnsi="Times New Roman" w:cs="Times New Roman"/>
+          <w:b/>
+          <w:bCs/>
+          <w:sz w:val="24"/>
+          <w:szCs w:val="24"/>
+        </w:rPr>
+        <w:t>Phone Number</w:t>
+      </w:r>
+      <w:r>
+        <w:rPr>
+          <w:rFonts w:ascii="Times New Roman" w:eastAsia="Times New Roman" w:hAnsi="Times New Roman" w:cs="Times New Roman"/>
+          <w:sz w:val="24"/>
+          <w:szCs w:val="24"/>
+        </w:rPr>
+        <w:br/>
+        <w:t>(Short Answer)</w:t>
+      </w:r>
+      <w:r>
+        <w:rPr>
+          <w:rFonts w:ascii="Times New Roman" w:eastAsia="Times New Roman" w:hAnsi="Times New Roman" w:cs="Times New Roman"/>
+          <w:sz w:val="24"/>
+          <w:szCs w:val="24"/>
+        </w:rPr>
+        <w:br/>
+      </w:r>
+      <w:r>
+        <w:rPr>
+          <w:rFonts w:ascii="Times New Roman" w:eastAsia="Times New Roman" w:hAnsi="Times New Roman" w:cs="Times New Roman"/>
+          <w:i/>
+          <w:iCs/>
+          <w:sz w:val="24"/>
+          <w:szCs w:val="24"/>
+        </w:rPr>
+        <w:t>Required</w:t>
+      </w:r>
+    </w:p>
+    <w:p>
+      <w:pPr>
+        <w:numPr>
+          <w:ilvl w:val="0"/>
+          <w:numId w:val="11"/>
+        </w:numPr>
+        <w:spacing w:before="100" w:beforeAutospacing="1" w:after="100" w:afterAutospacing="1" w:line="240" w:lineRule="auto"/>
+        <w:rPr>
+          <w:rFonts w:ascii="Times New Roman" w:eastAsia="Times New Roman" w:hAnsi="Times New Roman" w:cs="Times New Roman"/>
+          <w:sz w:val="24"/>
+          <w:szCs w:val="24"/>
+        </w:rPr>
+      </w:pPr>
+      <w:r>
+        <w:rPr>
+          <w:rFonts w:ascii="Times New Roman" w:eastAsia="Times New Roman" w:hAnsi="Times New Roman" w:cs="Times New Roman"/>
+          <w:b/>
+          <w:bCs/>
+          <w:sz w:val="24"/>
+          <w:szCs w:val="24"/>
+        </w:rPr>
+        <w:t>What service or product are you interested in?</w:t>
+      </w:r>
+      <w:r>
+        <w:rPr>
+          <w:rFonts w:ascii="Times New Roman" w:eastAsia="Times New Roman" w:hAnsi="Times New Roman" w:cs="Times New Roman"/>
+          <w:sz w:val="24"/>
+          <w:szCs w:val="24"/>
+        </w:rPr>
+        <w:br/>
+        <w:t>(Multiple Choice Grid or Checkbox)</w:t>
+      </w:r>
+    </w:p>
+    <w:p>
+      <w:pPr>
+        <w:numPr>
+          <w:ilvl w:val="1"/>
+          <w:numId w:val="11"/>
+        </w:numPr>
+        <w:spacing w:before="100" w:beforeAutospacing="1" w:after="100" w:afterAutospacing="1" w:line="240" w:lineRule="auto"/>
+        <w:rPr>
+          <w:rFonts w:ascii="Times New Roman" w:eastAsia="Times New Roman" w:hAnsi="Times New Roman" w:cs="Times New Roman"/>
+          <w:sz w:val="24"/>
+          <w:szCs w:val="24"/>
+        </w:rPr>
+      </w:pPr>
+      <w:r>
+        <w:rPr>
+          <w:rFonts w:ascii="Times New Roman" w:eastAsia="Times New Roman" w:hAnsi="Times New Roman" w:cs="Times New Roman"/>
+          <w:sz w:val="24"/>
+          <w:szCs w:val="24"/>
+        </w:rPr>
+        <w:t>Metal plates</w:t>
+      </w:r>
+    </w:p>
+    <w:p>
+      <w:pPr>
+        <w:numPr>
+          <w:ilvl w:val="1"/>
+          <w:numId w:val="11"/>
+        </w:numPr>
+        <w:spacing w:before="100" w:beforeAutospacing="1" w:after="100" w:afterAutospacing="1" w:line="240" w:lineRule="auto"/>
+        <w:rPr>
+          <w:rFonts w:ascii="Times New Roman" w:eastAsia="Times New Roman" w:hAnsi="Times New Roman" w:cs="Times New Roman"/>
+          <w:sz w:val="24"/>
+          <w:szCs w:val="24"/>
+        </w:rPr>
+      </w:pPr>
+      <w:r>
+        <w:rPr>
+          <w:rFonts w:ascii="Times New Roman" w:eastAsia="Times New Roman" w:hAnsi="Times New Roman" w:cs="Times New Roman"/>
+          <w:sz w:val="24"/>
+          <w:szCs w:val="24"/>
+        </w:rPr>
+        <w:t>Angle bar</w:t>
+      </w:r>
+    </w:p>
+    <w:p>
+      <w:pPr>
+        <w:numPr>
+          <w:ilvl w:val="1"/>
+          <w:numId w:val="11"/>
+        </w:numPr>
+        <w:spacing w:before="100" w:beforeAutospacing="1" w:after="100" w:afterAutospacing="1" w:line="240" w:lineRule="auto"/>
+        <w:rPr>
+          <w:rFonts w:ascii="Times New Roman" w:eastAsia="Times New Roman" w:hAnsi="Times New Roman" w:cs="Times New Roman"/>
+          <w:sz w:val="24"/>
+          <w:szCs w:val="24"/>
+        </w:rPr>
+      </w:pPr>
+      <w:r>
+        <w:rPr>
+          <w:rFonts w:ascii="Times New Roman" w:eastAsia="Times New Roman" w:hAnsi="Times New Roman" w:cs="Times New Roman"/>
+          <w:sz w:val="24"/>
+          <w:szCs w:val="24"/>
+        </w:rPr>
+        <w:t>Pipes / Square pipes</w:t>
+      </w:r>
+    </w:p>
+    <w:p>
+      <w:pPr>
+        <w:numPr>
+          <w:ilvl w:val="1"/>
+          <w:numId w:val="11"/>
+        </w:numPr>
+        <w:spacing w:before="100" w:beforeAutospacing="1" w:after="100" w:afterAutospacing="1" w:line="240" w:lineRule="auto"/>
+        <w:rPr>
+          <w:rFonts w:ascii="Times New Roman" w:eastAsia="Times New Roman" w:hAnsi="Times New Roman" w:cs="Times New Roman"/>
+          <w:sz w:val="24"/>
+          <w:szCs w:val="24"/>
+        </w:rPr>
+      </w:pPr>
+      <w:r>
+        <w:rPr>
+          <w:rFonts w:ascii="Times New Roman" w:eastAsia="Times New Roman" w:hAnsi="Times New Roman" w:cs="Times New Roman"/>
+          <w:sz w:val="24"/>
+          <w:szCs w:val="24"/>
+        </w:rPr>
+        <w:t>Round bars / Iron rods</w:t>
+      </w:r>
+    </w:p>
+    <w:p>
+      <w:pPr>
+        <w:numPr>
+          <w:ilvl w:val="1"/>
+          <w:numId w:val="11"/>
+        </w:numPr>
+        <w:spacing w:before="100" w:beforeAutospacing="1" w:after="100" w:afterAutospacing="1" w:line="240" w:lineRule="auto"/>
+        <w:rPr>
+          <w:rFonts w:ascii="Times New Roman" w:eastAsia="Times New Roman" w:hAnsi="Times New Roman" w:cs="Times New Roman"/>
+          <w:sz w:val="24"/>
+          <w:szCs w:val="24"/>
+        </w:rPr>
+      </w:pPr>
       <w:proofErr w:type="spellStart"/>
       <w:r>
-        <w:t>marginwidth</w:t>
+        <w:rPr>
+          <w:rFonts w:ascii="Times New Roman" w:eastAsia="Times New Roman" w:hAnsi="Times New Roman" w:cs="Times New Roman"/>
+          <w:sz w:val="24"/>
+          <w:szCs w:val="24"/>
+        </w:rPr>
+        <w:t>Galvanised</w:t>
       </w:r>
       <w:proofErr w:type="spellEnd"/>
       <w:r>
-        <w:t>="0"&gt;Loading…&lt;/</w:t>
-      </w:r>
+        <w:rPr>
+          <w:rFonts w:ascii="Times New Roman" w:eastAsia="Times New Roman" w:hAnsi="Times New Roman" w:cs="Times New Roman"/>
+          <w:sz w:val="24"/>
+          <w:szCs w:val="24"/>
+        </w:rPr>
+        <w:t xml:space="preserve"> pipes</w:t>
+      </w:r>
+    </w:p>
+    <w:p>
+      <w:pPr>
+        <w:numPr>
+          <w:ilvl w:val="1"/>
+          <w:numId w:val="11"/>
+        </w:numPr>
+        <w:spacing w:before="100" w:beforeAutospacing="1" w:after="100" w:afterAutospacing="1" w:line="240" w:lineRule="auto"/>
+        <w:rPr>
+          <w:rFonts w:ascii="Times New Roman" w:eastAsia="Times New Roman" w:hAnsi="Times New Roman" w:cs="Times New Roman"/>
+          <w:sz w:val="24"/>
+          <w:szCs w:val="24"/>
+        </w:rPr>
+      </w:pPr>
+      <w:r>
+        <w:rPr>
+          <w:rFonts w:ascii="Times New Roman" w:eastAsia="Times New Roman" w:hAnsi="Times New Roman" w:cs="Times New Roman"/>
+          <w:sz w:val="24"/>
+          <w:szCs w:val="24"/>
+        </w:rPr>
+        <w:t>Beams</w:t>
+      </w:r>
+    </w:p>
+    <w:p>
+      <w:pPr>
+        <w:numPr>
+          <w:ilvl w:val="1"/>
+          <w:numId w:val="11"/>
+        </w:numPr>
+        <w:spacing w:before="100" w:beforeAutospacing="1" w:after="100" w:afterAutospacing="1" w:line="240" w:lineRule="auto"/>
+        <w:rPr>
+          <w:rFonts w:ascii="Times New Roman" w:eastAsia="Times New Roman" w:hAnsi="Times New Roman" w:cs="Times New Roman"/>
+          <w:sz w:val="24"/>
+          <w:szCs w:val="24"/>
+        </w:rPr>
+      </w:pPr>
+      <w:r>
+        <w:rPr>
+          <w:rFonts w:ascii="Times New Roman" w:eastAsia="Times New Roman" w:hAnsi="Times New Roman" w:cs="Times New Roman"/>
+          <w:sz w:val="24"/>
+          <w:szCs w:val="24"/>
+        </w:rPr>
+        <w:t>Fabrication services</w:t>
+      </w:r>
+    </w:p>
+    <w:p>
+      <w:pPr>
+        <w:numPr>
+          <w:ilvl w:val="1"/>
+          <w:numId w:val="11"/>
+        </w:numPr>
+        <w:spacing w:before="100" w:beforeAutospacing="1" w:after="100" w:afterAutospacing="1" w:line="240" w:lineRule="auto"/>
+        <w:rPr>
+          <w:rFonts w:ascii="Times New Roman" w:eastAsia="Times New Roman" w:hAnsi="Times New Roman" w:cs="Times New Roman"/>
+          <w:sz w:val="24"/>
+          <w:szCs w:val="24"/>
+        </w:rPr>
+      </w:pPr>
+      <w:r>
+        <w:rPr>
+          <w:rFonts w:ascii="Times New Roman" w:eastAsia="Times New Roman" w:hAnsi="Times New Roman" w:cs="Times New Roman"/>
+          <w:sz w:val="24"/>
+          <w:szCs w:val="24"/>
+        </w:rPr>
+        <w:t>Others (with option to specify)</w:t>
+      </w:r>
+    </w:p>
+    <w:p>
+      <w:pPr>
+        <w:numPr>
+          <w:ilvl w:val="0"/>
+          <w:numId w:val="11"/>
+        </w:numPr>
+        <w:spacing w:before="100" w:beforeAutospacing="1" w:after="100" w:afterAutospacing="1" w:line="240" w:lineRule="auto"/>
+        <w:rPr>
+          <w:rFonts w:ascii="Times New Roman" w:eastAsia="Times New Roman" w:hAnsi="Times New Roman" w:cs="Times New Roman"/>
+          <w:sz w:val="24"/>
+          <w:szCs w:val="24"/>
+        </w:rPr>
+      </w:pPr>
+      <w:r>
+        <w:rPr>
+          <w:rFonts w:ascii="Times New Roman" w:eastAsia="Times New Roman" w:hAnsi="Times New Roman" w:cs="Times New Roman"/>
+          <w:b/>
+          <w:bCs/>
+          <w:sz w:val="24"/>
+          <w:szCs w:val="24"/>
+        </w:rPr>
+        <w:t>Preferred Method of Contact</w:t>
+      </w:r>
+      <w:r>
+        <w:rPr>
+          <w:rFonts w:ascii="Times New Roman" w:eastAsia="Times New Roman" w:hAnsi="Times New Roman" w:cs="Times New Roman"/>
+          <w:sz w:val="24"/>
+          <w:szCs w:val="24"/>
+        </w:rPr>
+        <w:br/>
+        <w:t>(Multiple Choice)</w:t>
+      </w:r>
+    </w:p>
+    <w:p>
+      <w:pPr>
+        <w:numPr>
+          <w:ilvl w:val="1"/>
+          <w:numId w:val="11"/>
+        </w:numPr>
+        <w:spacing w:before="100" w:beforeAutospacing="1" w:after="100" w:afterAutospacing="1" w:line="240" w:lineRule="auto"/>
+        <w:rPr>
+          <w:rFonts w:ascii="Times New Roman" w:eastAsia="Times New Roman" w:hAnsi="Times New Roman" w:cs="Times New Roman"/>
+          <w:sz w:val="24"/>
+          <w:szCs w:val="24"/>
+        </w:rPr>
+      </w:pPr>
+      <w:r>
+        <w:rPr>
+          <w:rFonts w:ascii="Times New Roman" w:eastAsia="Times New Roman" w:hAnsi="Times New Roman" w:cs="Times New Roman"/>
+          <w:sz w:val="24"/>
+          <w:szCs w:val="24"/>
+        </w:rPr>
+        <w:t>Call</w:t>
+      </w:r>
+    </w:p>
+    <w:p>
+      <w:pPr>
+        <w:numPr>
+          <w:ilvl w:val="1"/>
+          <w:numId w:val="11"/>
+        </w:numPr>
+        <w:spacing w:before="100" w:beforeAutospacing="1" w:after="100" w:afterAutospacing="1" w:line="240" w:lineRule="auto"/>
+        <w:rPr>
+          <w:rFonts w:ascii="Times New Roman" w:eastAsia="Times New Roman" w:hAnsi="Times New Roman" w:cs="Times New Roman"/>
+          <w:sz w:val="24"/>
+          <w:szCs w:val="24"/>
+        </w:rPr>
+      </w:pPr>
       <w:proofErr w:type="spellStart"/>
       <w:r>
-        <w:t>iframe</w:t>
+        <w:rPr>
+          <w:rFonts w:ascii="Times New Roman" w:eastAsia="Times New Roman" w:hAnsi="Times New Roman" w:cs="Times New Roman"/>
+          <w:sz w:val="24"/>
+          <w:szCs w:val="24"/>
+        </w:rPr>
+        <w:t>WhatsApp</w:t>
       </w:r>
       <w:proofErr w:type="spellEnd"/>
-      <w:r>
-        <w:t>&gt;</w:t>
-      </w:r>
-    </w:p>
-    <w:p/>
-    <w:p/>
+    </w:p>
+    <w:p>
+      <w:pPr>
+        <w:numPr>
+          <w:ilvl w:val="1"/>
+          <w:numId w:val="11"/>
+        </w:numPr>
+        <w:spacing w:before="100" w:beforeAutospacing="1" w:after="100" w:afterAutospacing="1" w:line="240" w:lineRule="auto"/>
+        <w:rPr>
+          <w:rFonts w:ascii="Times New Roman" w:eastAsia="Times New Roman" w:hAnsi="Times New Roman" w:cs="Times New Roman"/>
+          <w:sz w:val="24"/>
+          <w:szCs w:val="24"/>
+        </w:rPr>
+      </w:pPr>
+      <w:r>
+        <w:rPr>
+          <w:rFonts w:ascii="Times New Roman" w:eastAsia="Times New Roman" w:hAnsi="Times New Roman" w:cs="Times New Roman"/>
+          <w:sz w:val="24"/>
+          <w:szCs w:val="24"/>
+        </w:rPr>
+        <w:t>Email</w:t>
+      </w:r>
+    </w:p>
+    <w:p>
+      <w:pPr>
+        <w:numPr>
+          <w:ilvl w:val="0"/>
+          <w:numId w:val="11"/>
+        </w:numPr>
+        <w:spacing w:before="100" w:beforeAutospacing="1" w:after="100" w:afterAutospacing="1" w:line="240" w:lineRule="auto"/>
+        <w:rPr>
+          <w:rFonts w:ascii="Times New Roman" w:eastAsia="Times New Roman" w:hAnsi="Times New Roman" w:cs="Times New Roman"/>
+          <w:sz w:val="24"/>
+          <w:szCs w:val="24"/>
+        </w:rPr>
+      </w:pPr>
+      <w:r>
+        <w:rPr>
+          <w:rFonts w:ascii="Times New Roman" w:eastAsia="Times New Roman" w:hAnsi="Times New Roman" w:cs="Times New Roman"/>
+          <w:b/>
+          <w:bCs/>
+          <w:sz w:val="24"/>
+          <w:szCs w:val="24"/>
+        </w:rPr>
+        <w:t>Message / Inquiry Details</w:t>
+      </w:r>
+      <w:r>
+        <w:rPr>
+          <w:rFonts w:ascii="Times New Roman" w:eastAsia="Times New Roman" w:hAnsi="Times New Roman" w:cs="Times New Roman"/>
+          <w:sz w:val="24"/>
+          <w:szCs w:val="24"/>
+        </w:rPr>
+        <w:br/>
+        <w:t>(Paragraph)</w:t>
+      </w:r>
+    </w:p>
+    <w:p>
+      <w:pPr>
+        <w:numPr>
+          <w:ilvl w:val="0"/>
+          <w:numId w:val="11"/>
+        </w:numPr>
+        <w:spacing w:before="100" w:beforeAutospacing="1" w:after="100" w:afterAutospacing="1" w:line="240" w:lineRule="auto"/>
+        <w:rPr>
+          <w:rFonts w:ascii="Times New Roman" w:eastAsia="Times New Roman" w:hAnsi="Times New Roman" w:cs="Times New Roman"/>
+          <w:sz w:val="24"/>
+          <w:szCs w:val="24"/>
+        </w:rPr>
+      </w:pPr>
+      <w:r>
+        <w:rPr>
+          <w:rFonts w:ascii="Times New Roman" w:eastAsia="Times New Roman" w:hAnsi="Times New Roman" w:cs="Times New Roman"/>
+          <w:b/>
+          <w:bCs/>
+          <w:sz w:val="24"/>
+          <w:szCs w:val="24"/>
+        </w:rPr>
+        <w:t>Preferred Response Time</w:t>
+      </w:r>
+      <w:r>
+        <w:rPr>
+          <w:rFonts w:ascii="Times New Roman" w:eastAsia="Times New Roman" w:hAnsi="Times New Roman" w:cs="Times New Roman"/>
+          <w:sz w:val="24"/>
+          <w:szCs w:val="24"/>
+        </w:rPr>
+        <w:br/>
+        <w:t>(Dropdown)</w:t>
+      </w:r>
+    </w:p>
+    <w:p>
+      <w:pPr>
+        <w:numPr>
+          <w:ilvl w:val="1"/>
+          <w:numId w:val="11"/>
+        </w:numPr>
+        <w:spacing w:before="100" w:beforeAutospacing="1" w:after="100" w:afterAutospacing="1" w:line="240" w:lineRule="auto"/>
+        <w:rPr>
+          <w:rFonts w:ascii="Times New Roman" w:eastAsia="Times New Roman" w:hAnsi="Times New Roman" w:cs="Times New Roman"/>
+          <w:sz w:val="24"/>
+          <w:szCs w:val="24"/>
+        </w:rPr>
+      </w:pPr>
+      <w:r>
+        <w:rPr>
+          <w:rFonts w:ascii="Times New Roman" w:eastAsia="Times New Roman" w:hAnsi="Times New Roman" w:cs="Times New Roman"/>
+          <w:sz w:val="24"/>
+          <w:szCs w:val="24"/>
+        </w:rPr>
+        <w:t>Morning (7am – 12pm)</w:t>
+      </w:r>
+    </w:p>
+    <w:p>
+      <w:pPr>
+        <w:numPr>
+          <w:ilvl w:val="1"/>
+          <w:numId w:val="11"/>
+        </w:numPr>
+        <w:spacing w:before="100" w:beforeAutospacing="1" w:after="100" w:afterAutospacing="1" w:line="240" w:lineRule="auto"/>
+        <w:rPr>
+          <w:rFonts w:ascii="Times New Roman" w:eastAsia="Times New Roman" w:hAnsi="Times New Roman" w:cs="Times New Roman"/>
+          <w:sz w:val="24"/>
+          <w:szCs w:val="24"/>
+        </w:rPr>
+      </w:pPr>
+      <w:r>
+        <w:rPr>
+          <w:rFonts w:ascii="Times New Roman" w:eastAsia="Times New Roman" w:hAnsi="Times New Roman" w:cs="Times New Roman"/>
+          <w:sz w:val="24"/>
+          <w:szCs w:val="24"/>
+        </w:rPr>
+        <w:t>Afternoon (12pm – 4pm)</w:t>
+      </w:r>
+    </w:p>
+    <w:p>
+      <w:pPr>
+        <w:numPr>
+          <w:ilvl w:val="1"/>
+          <w:numId w:val="11"/>
+        </w:numPr>
+        <w:spacing w:before="100" w:beforeAutospacing="1" w:after="100" w:afterAutospacing="1" w:line="240" w:lineRule="auto"/>
+        <w:rPr>
+          <w:rFonts w:ascii="Times New Roman" w:eastAsia="Times New Roman" w:hAnsi="Times New Roman" w:cs="Times New Roman"/>
+          <w:sz w:val="24"/>
+          <w:szCs w:val="24"/>
+        </w:rPr>
+      </w:pPr>
+      <w:r>
+        <w:rPr>
+          <w:rFonts w:ascii="Times New Roman" w:eastAsia="Times New Roman" w:hAnsi="Times New Roman" w:cs="Times New Roman"/>
+          <w:sz w:val="24"/>
+          <w:szCs w:val="24"/>
+        </w:rPr>
+        <w:t>Evening (4pm – 7pm)</w:t>
+      </w:r>
+    </w:p>
+    <w:p>
+      <w:pPr>
+        <w:numPr>
+          <w:ilvl w:val="1"/>
+          <w:numId w:val="11"/>
+        </w:numPr>
+        <w:spacing w:before="100" w:beforeAutospacing="1" w:after="100" w:afterAutospacing="1" w:line="240" w:lineRule="auto"/>
+        <w:rPr>
+          <w:rFonts w:ascii="Times New Roman" w:eastAsia="Times New Roman" w:hAnsi="Times New Roman" w:cs="Times New Roman"/>
+          <w:sz w:val="24"/>
+          <w:szCs w:val="24"/>
+        </w:rPr>
+      </w:pPr>
+      <w:r>
+        <w:rPr>
+          <w:rFonts w:ascii="Times New Roman" w:eastAsia="Times New Roman" w:hAnsi="Times New Roman" w:cs="Times New Roman"/>
+          <w:sz w:val="24"/>
+          <w:szCs w:val="24"/>
+        </w:rPr>
+        <w:t>Anytime</w:t>
+      </w:r>
+    </w:p>
+    <w:p>
+      <w:pPr>
+        <w:numPr>
+          <w:ilvl w:val="0"/>
+          <w:numId w:val="11"/>
+        </w:numPr>
+        <w:spacing w:before="100" w:beforeAutospacing="1" w:after="100" w:afterAutospacing="1" w:line="240" w:lineRule="auto"/>
+        <w:rPr>
+          <w:rFonts w:ascii="Times New Roman" w:eastAsia="Times New Roman" w:hAnsi="Times New Roman" w:cs="Times New Roman"/>
+          <w:sz w:val="24"/>
+          <w:szCs w:val="24"/>
+        </w:rPr>
+      </w:pPr>
+      <w:r>
+        <w:rPr>
+          <w:rFonts w:ascii="Times New Roman" w:eastAsia="Times New Roman" w:hAnsi="Times New Roman" w:cs="Times New Roman"/>
+          <w:b/>
+          <w:bCs/>
+          <w:sz w:val="24"/>
+          <w:szCs w:val="24"/>
+        </w:rPr>
+        <w:t>Upload Image (optional</w:t>
+      </w:r>
+      <w:proofErr w:type="gramStart"/>
+      <w:r>
+        <w:rPr>
+          <w:rFonts w:ascii="Times New Roman" w:eastAsia="Times New Roman" w:hAnsi="Times New Roman" w:cs="Times New Roman"/>
+          <w:b/>
+          <w:bCs/>
+          <w:sz w:val="24"/>
+          <w:szCs w:val="24"/>
+        </w:rPr>
+        <w:t>)</w:t>
+      </w:r>
+      <w:proofErr w:type="gramEnd"/>
+      <w:r>
+        <w:rPr>
+          <w:rFonts w:ascii="Times New Roman" w:eastAsia="Times New Roman" w:hAnsi="Times New Roman" w:cs="Times New Roman"/>
+          <w:sz w:val="24"/>
+          <w:szCs w:val="24"/>
+        </w:rPr>
+        <w:br/>
+        <w:t xml:space="preserve">(File upload — enable only if you want customers to send pictures e.g. of </w:t>
+      </w:r>
+      <w:r>
+        <w:rPr>
+          <w:rFonts w:ascii="Times New Roman" w:eastAsia="Times New Roman" w:hAnsi="Times New Roman" w:cs="Times New Roman"/>
+          <w:sz w:val="24"/>
+          <w:szCs w:val="24"/>
+        </w:rPr>
+        <w:lastRenderedPageBreak/>
+        <w:t>parts/fabrication design)</w:t>
+      </w:r>
+      <w:r>
+        <w:rPr>
+          <w:rFonts w:ascii="Times New Roman" w:eastAsia="Times New Roman" w:hAnsi="Times New Roman" w:cs="Times New Roman"/>
+          <w:sz w:val="24"/>
+          <w:szCs w:val="24"/>
+        </w:rPr>
+        <w:br/>
+        <w:t>⚠️ You’ll need to allow file uploads in your Google Form settings.</w:t>
+      </w:r>
+    </w:p>
+    <w:p>
+      <w:pPr>
+        <w:spacing w:before="100" w:beforeAutospacing="1" w:after="100" w:afterAutospacing="1" w:line="240" w:lineRule="auto"/>
+        <w:outlineLvl w:val="2"/>
+        <w:rPr>
+          <w:rFonts w:ascii="Times New Roman" w:eastAsia="Times New Roman" w:hAnsi="Times New Roman" w:cs="Times New Roman"/>
+          <w:b/>
+          <w:bCs/>
+          <w:sz w:val="27"/>
+          <w:szCs w:val="27"/>
+        </w:rPr>
+      </w:pPr>
+      <w:r>
+        <w:rPr>
+          <w:rFonts w:ascii="Times New Roman" w:eastAsia="Times New Roman" w:hAnsi="Times New Roman" w:cs="Times New Roman"/>
+          <w:b/>
+          <w:bCs/>
+          <w:sz w:val="27"/>
+          <w:szCs w:val="27"/>
+        </w:rPr>
+        <w:t xml:space="preserve">📤 </w:t>
+      </w:r>
+      <w:proofErr w:type="gramStart"/>
+      <w:r>
+        <w:rPr>
+          <w:rFonts w:ascii="Times New Roman" w:eastAsia="Times New Roman" w:hAnsi="Times New Roman" w:cs="Times New Roman"/>
+          <w:b/>
+          <w:bCs/>
+          <w:sz w:val="27"/>
+          <w:szCs w:val="27"/>
+        </w:rPr>
+        <w:t>After</w:t>
+      </w:r>
+      <w:proofErr w:type="gramEnd"/>
+      <w:r>
+        <w:rPr>
+          <w:rFonts w:ascii="Times New Roman" w:eastAsia="Times New Roman" w:hAnsi="Times New Roman" w:cs="Times New Roman"/>
+          <w:b/>
+          <w:bCs/>
+          <w:sz w:val="27"/>
+          <w:szCs w:val="27"/>
+        </w:rPr>
+        <w:t xml:space="preserve"> Submission Message:</w:t>
+      </w:r>
+    </w:p>
+    <w:p>
+      <w:pPr>
+        <w:spacing w:before="100" w:beforeAutospacing="1" w:after="100" w:afterAutospacing="1" w:line="240" w:lineRule="auto"/>
+        <w:rPr>
+          <w:rFonts w:ascii="Times New Roman" w:eastAsia="Times New Roman" w:hAnsi="Times New Roman" w:cs="Times New Roman"/>
+          <w:sz w:val="24"/>
+          <w:szCs w:val="24"/>
+        </w:rPr>
+      </w:pPr>
+      <w:r>
+        <w:rPr>
+          <w:rFonts w:ascii="Times New Roman" w:eastAsia="Times New Roman" w:hAnsi="Times New Roman" w:cs="Times New Roman"/>
+          <w:sz w:val="24"/>
+          <w:szCs w:val="24"/>
+        </w:rPr>
+        <w:t xml:space="preserve">"Thank you for contacting </w:t>
+      </w:r>
+      <w:proofErr w:type="spellStart"/>
+      <w:r>
+        <w:rPr>
+          <w:rFonts w:ascii="Times New Roman" w:eastAsia="Times New Roman" w:hAnsi="Times New Roman" w:cs="Times New Roman"/>
+          <w:sz w:val="24"/>
+          <w:szCs w:val="24"/>
+        </w:rPr>
+        <w:t>Stankelly</w:t>
+      </w:r>
+      <w:proofErr w:type="spellEnd"/>
+      <w:r>
+        <w:rPr>
+          <w:rFonts w:ascii="Times New Roman" w:eastAsia="Times New Roman" w:hAnsi="Times New Roman" w:cs="Times New Roman"/>
+          <w:sz w:val="24"/>
+          <w:szCs w:val="24"/>
+        </w:rPr>
+        <w:t xml:space="preserve"> Steel Ventures. We will reach out to you shortly. For urgent requests, call us directly at </w:t>
+      </w:r>
+      <w:r>
+        <w:rPr>
+          <w:rFonts w:ascii="Times New Roman" w:eastAsia="Times New Roman" w:hAnsi="Times New Roman" w:cs="Times New Roman"/>
+          <w:b/>
+          <w:bCs/>
+          <w:sz w:val="24"/>
+          <w:szCs w:val="24"/>
+        </w:rPr>
+        <w:t>07039442565</w:t>
+      </w:r>
+      <w:r>
+        <w:rPr>
+          <w:rFonts w:ascii="Times New Roman" w:eastAsia="Times New Roman" w:hAnsi="Times New Roman" w:cs="Times New Roman"/>
+          <w:sz w:val="24"/>
+          <w:szCs w:val="24"/>
+        </w:rPr>
+        <w:t xml:space="preserve"> or </w:t>
+      </w:r>
+      <w:proofErr w:type="spellStart"/>
+      <w:r>
+        <w:rPr>
+          <w:rFonts w:ascii="Times New Roman" w:eastAsia="Times New Roman" w:hAnsi="Times New Roman" w:cs="Times New Roman"/>
+          <w:sz w:val="24"/>
+          <w:szCs w:val="24"/>
+        </w:rPr>
+        <w:t>WhatsApp</w:t>
+      </w:r>
+      <w:proofErr w:type="spellEnd"/>
+      <w:r>
+        <w:rPr>
+          <w:rFonts w:ascii="Times New Roman" w:eastAsia="Times New Roman" w:hAnsi="Times New Roman" w:cs="Times New Roman"/>
+          <w:sz w:val="24"/>
+          <w:szCs w:val="24"/>
+        </w:rPr>
+        <w:t xml:space="preserve"> us."</w:t>
+      </w:r>
+    </w:p>
+    <w:p>
+      <w:bookmarkStart w:id="0" w:name="_GoBack"/>
+      <w:bookmarkEnd w:id="0"/>
+    </w:p>
     <w:p>
       <w:pPr>
         <w:spacing w:before="100" w:beforeAutospacing="1" w:after="100" w:afterAutospacing="1" w:line="240" w:lineRule="auto"/>
@@ -827,6 +1807,7 @@
           <w:sz w:val="20"/>
           <w:szCs w:val="20"/>
         </w:rPr>
+        <w:lastRenderedPageBreak/>
         <w:t>CopyEdit</w:t>
       </w:r>
       <w:proofErr w:type="spellEnd"/>
@@ -912,7 +1893,6 @@
           <w:sz w:val="20"/>
           <w:szCs w:val="20"/>
         </w:rPr>
-        <w:lastRenderedPageBreak/>
         <w:t>git</w:t>
       </w:r>
       <w:proofErr w:type="spellEnd"/>
@@ -1959,6 +2939,7 @@
           <w:sz w:val="36"/>
           <w:szCs w:val="36"/>
         </w:rPr>
+        <w:lastRenderedPageBreak/>
         <w:t xml:space="preserve">✅ ALTERNATIVE: Deploy via </w:t>
       </w:r>
       <w:proofErr w:type="spellStart"/>
@@ -2004,7 +2985,6 @@
           <w:sz w:val="27"/>
           <w:szCs w:val="27"/>
         </w:rPr>
-        <w:lastRenderedPageBreak/>
         <w:t>✳</w:t>
       </w:r>
       <w:r>
@@ -2257,9 +3237,814 @@
       <w:r>
         <w:t xml:space="preserve"> </w:t>
       </w:r>
-      <w:bookmarkStart w:id="0" w:name="_GoBack"/>
-      <w:bookmarkEnd w:id="0"/>
-    </w:p>
+    </w:p>
+    <w:p/>
+    <w:p>
+      <w:r>
+        <w:t>C:\Program Files\</w:t>
+      </w:r>
+      <w:proofErr w:type="spellStart"/>
+      <w:r>
+        <w:t>Git</w:t>
+      </w:r>
+      <w:proofErr w:type="spellEnd"/>
+      <w:r>
+        <w:t>\bin</w:t>
+      </w:r>
+    </w:p>
+    <w:p>
+      <w:pPr>
+        <w:rPr>
+          <w:rStyle w:val="Strong"/>
+          <w:rFonts w:ascii="Segoe UI" w:hAnsi="Segoe UI" w:cs="Segoe UI"/>
+          <w:sz w:val="18"/>
+          <w:szCs w:val="18"/>
+          <w:shd w:val="clear" w:color="auto" w:fill="FFFFFF"/>
+        </w:rPr>
+      </w:pPr>
+      <w:hyperlink r:id="rId8" w:history="1">
+        <w:r>
+          <w:rPr>
+            <w:rStyle w:val="Hyperlink"/>
+            <w:rFonts w:ascii="Segoe UI" w:hAnsi="Segoe UI" w:cs="Segoe UI"/>
+            <w:sz w:val="18"/>
+            <w:szCs w:val="18"/>
+            <w:shd w:val="clear" w:color="auto" w:fill="FFFFFF"/>
+          </w:rPr>
+          <w:t>http://127.0.0.1:59926</w:t>
+        </w:r>
+      </w:hyperlink>
+    </w:p>
+    <w:p>
+      <w:pPr>
+        <w:rPr>
+          <w:rStyle w:val="Strong"/>
+          <w:rFonts w:ascii="Segoe UI" w:hAnsi="Segoe UI" w:cs="Segoe UI"/>
+          <w:sz w:val="18"/>
+          <w:szCs w:val="18"/>
+          <w:shd w:val="clear" w:color="auto" w:fill="FFFFFF"/>
+        </w:rPr>
+      </w:pPr>
+    </w:p>
+    <w:p>
+      <w:pPr>
+        <w:spacing w:before="100" w:beforeAutospacing="1" w:after="100" w:afterAutospacing="1" w:line="240" w:lineRule="auto"/>
+        <w:outlineLvl w:val="2"/>
+        <w:rPr>
+          <w:rFonts w:ascii="Times New Roman" w:eastAsia="Times New Roman" w:hAnsi="Times New Roman" w:cs="Times New Roman"/>
+          <w:b/>
+          <w:bCs/>
+          <w:sz w:val="27"/>
+          <w:szCs w:val="27"/>
+        </w:rPr>
+      </w:pPr>
+      <w:r>
+        <w:rPr>
+          <w:rFonts w:ascii="Cambria" w:eastAsia="Times New Roman" w:hAnsi="Cambria" w:cs="Cambria"/>
+          <w:b/>
+          <w:bCs/>
+          <w:sz w:val="27"/>
+          <w:szCs w:val="27"/>
+        </w:rPr>
+        <w:t>🔧</w:t>
+      </w:r>
+      <w:r>
+        <w:rPr>
+          <w:rFonts w:ascii="Times New Roman" w:eastAsia="Times New Roman" w:hAnsi="Times New Roman" w:cs="Times New Roman"/>
+          <w:b/>
+          <w:bCs/>
+          <w:sz w:val="27"/>
+          <w:szCs w:val="27"/>
+        </w:rPr>
+        <w:t xml:space="preserve"> NEXT STEPS: Enable </w:t>
+      </w:r>
+      <w:proofErr w:type="spellStart"/>
+      <w:r>
+        <w:rPr>
+          <w:rFonts w:ascii="Times New Roman" w:eastAsia="Times New Roman" w:hAnsi="Times New Roman" w:cs="Times New Roman"/>
+          <w:b/>
+          <w:bCs/>
+          <w:sz w:val="27"/>
+          <w:szCs w:val="27"/>
+        </w:rPr>
+        <w:t>GitHub</w:t>
+      </w:r>
+      <w:proofErr w:type="spellEnd"/>
+      <w:r>
+        <w:rPr>
+          <w:rFonts w:ascii="Times New Roman" w:eastAsia="Times New Roman" w:hAnsi="Times New Roman" w:cs="Times New Roman"/>
+          <w:b/>
+          <w:bCs/>
+          <w:sz w:val="27"/>
+          <w:szCs w:val="27"/>
+        </w:rPr>
+        <w:t xml:space="preserve"> Pages</w:t>
+      </w:r>
+    </w:p>
+    <w:p>
+      <w:pPr>
+        <w:spacing w:before="100" w:beforeAutospacing="1" w:after="100" w:afterAutospacing="1" w:line="240" w:lineRule="auto"/>
+        <w:outlineLvl w:val="3"/>
+        <w:rPr>
+          <w:rFonts w:ascii="Times New Roman" w:eastAsia="Times New Roman" w:hAnsi="Times New Roman" w:cs="Times New Roman"/>
+          <w:b/>
+          <w:bCs/>
+          <w:sz w:val="24"/>
+          <w:szCs w:val="24"/>
+        </w:rPr>
+      </w:pPr>
+      <w:proofErr w:type="gramStart"/>
+      <w:r>
+        <w:rPr>
+          <w:rFonts w:ascii="Times New Roman" w:eastAsia="Times New Roman" w:hAnsi="Times New Roman" w:cs="Times New Roman"/>
+          <w:b/>
+          <w:bCs/>
+          <w:sz w:val="24"/>
+          <w:szCs w:val="24"/>
+        </w:rPr>
+        <w:t>✅ 1.</w:t>
+      </w:r>
+      <w:proofErr w:type="gramEnd"/>
+      <w:r>
+        <w:rPr>
+          <w:rFonts w:ascii="Times New Roman" w:eastAsia="Times New Roman" w:hAnsi="Times New Roman" w:cs="Times New Roman"/>
+          <w:b/>
+          <w:bCs/>
+          <w:sz w:val="24"/>
+          <w:szCs w:val="24"/>
+        </w:rPr>
+        <w:t xml:space="preserve"> Go to your repository</w:t>
+      </w:r>
+    </w:p>
+    <w:p>
+      <w:pPr>
+        <w:spacing w:before="100" w:beforeAutospacing="1" w:after="100" w:afterAutospacing="1" w:line="240" w:lineRule="auto"/>
+        <w:rPr>
+          <w:rFonts w:ascii="Times New Roman" w:eastAsia="Times New Roman" w:hAnsi="Times New Roman" w:cs="Times New Roman"/>
+          <w:sz w:val="24"/>
+          <w:szCs w:val="24"/>
+        </w:rPr>
+      </w:pPr>
+      <w:r>
+        <w:rPr>
+          <w:rFonts w:ascii="Times New Roman" w:eastAsia="Times New Roman" w:hAnsi="Times New Roman" w:cs="Times New Roman"/>
+          <w:sz w:val="24"/>
+          <w:szCs w:val="24"/>
+        </w:rPr>
+        <w:t>Open this link in your browser</w:t>
+      </w:r>
+      <w:proofErr w:type="gramStart"/>
+      <w:r>
+        <w:rPr>
+          <w:rFonts w:ascii="Times New Roman" w:eastAsia="Times New Roman" w:hAnsi="Times New Roman" w:cs="Times New Roman"/>
+          <w:sz w:val="24"/>
+          <w:szCs w:val="24"/>
+        </w:rPr>
+        <w:t>:</w:t>
+      </w:r>
+      <w:proofErr w:type="gramEnd"/>
+      <w:r>
+        <w:rPr>
+          <w:rFonts w:ascii="Times New Roman" w:eastAsia="Times New Roman" w:hAnsi="Times New Roman" w:cs="Times New Roman"/>
+          <w:sz w:val="24"/>
+          <w:szCs w:val="24"/>
+        </w:rPr>
+        <w:br/>
+        <w:t xml:space="preserve">👉 </w:t>
+      </w:r>
+      <w:hyperlink r:id="rId9" w:tgtFrame="_new" w:history="1">
+        <w:r>
+          <w:rPr>
+            <w:rFonts w:ascii="Times New Roman" w:eastAsia="Times New Roman" w:hAnsi="Times New Roman" w:cs="Times New Roman"/>
+            <w:color w:val="0000FF"/>
+            <w:sz w:val="24"/>
+            <w:szCs w:val="24"/>
+            <w:u w:val="single"/>
+          </w:rPr>
+          <w:t>https://github.com/fidelis2025/stankelly-website</w:t>
+        </w:r>
+      </w:hyperlink>
+    </w:p>
+    <w:p>
+      <w:pPr>
+        <w:spacing w:after="0" w:line="240" w:lineRule="auto"/>
+        <w:rPr>
+          <w:rFonts w:ascii="Times New Roman" w:eastAsia="Times New Roman" w:hAnsi="Times New Roman" w:cs="Times New Roman"/>
+          <w:sz w:val="24"/>
+          <w:szCs w:val="24"/>
+        </w:rPr>
+      </w:pPr>
+      <w:r>
+        <w:rPr>
+          <w:rFonts w:ascii="Times New Roman" w:eastAsia="Times New Roman" w:hAnsi="Times New Roman" w:cs="Times New Roman"/>
+          <w:sz w:val="24"/>
+          <w:szCs w:val="24"/>
+        </w:rPr>
+        <w:pict>
+          <v:rect id="_x0000_i1032" style="width:0;height:1.5pt" o:hralign="center" o:hrstd="t" o:hr="t" fillcolor="#a0a0a0" stroked="f"/>
+        </w:pict>
+      </w:r>
+    </w:p>
+    <w:p>
+      <w:pPr>
+        <w:spacing w:before="100" w:beforeAutospacing="1" w:after="100" w:afterAutospacing="1" w:line="240" w:lineRule="auto"/>
+        <w:outlineLvl w:val="3"/>
+        <w:rPr>
+          <w:rFonts w:ascii="Times New Roman" w:eastAsia="Times New Roman" w:hAnsi="Times New Roman" w:cs="Times New Roman"/>
+          <w:b/>
+          <w:bCs/>
+          <w:sz w:val="24"/>
+          <w:szCs w:val="24"/>
+        </w:rPr>
+      </w:pPr>
+      <w:proofErr w:type="gramStart"/>
+      <w:r>
+        <w:rPr>
+          <w:rFonts w:ascii="Times New Roman" w:eastAsia="Times New Roman" w:hAnsi="Times New Roman" w:cs="Times New Roman"/>
+          <w:b/>
+          <w:bCs/>
+          <w:sz w:val="24"/>
+          <w:szCs w:val="24"/>
+        </w:rPr>
+        <w:t>✅ 2.</w:t>
+      </w:r>
+      <w:proofErr w:type="gramEnd"/>
+      <w:r>
+        <w:rPr>
+          <w:rFonts w:ascii="Times New Roman" w:eastAsia="Times New Roman" w:hAnsi="Times New Roman" w:cs="Times New Roman"/>
+          <w:b/>
+          <w:bCs/>
+          <w:sz w:val="24"/>
+          <w:szCs w:val="24"/>
+        </w:rPr>
+        <w:t xml:space="preserve"> Open the "Settings" tab</w:t>
+      </w:r>
+    </w:p>
+    <w:p>
+      <w:pPr>
+        <w:numPr>
+          <w:ilvl w:val="0"/>
+          <w:numId w:val="8"/>
+        </w:numPr>
+        <w:spacing w:before="100" w:beforeAutospacing="1" w:after="100" w:afterAutospacing="1" w:line="240" w:lineRule="auto"/>
+        <w:rPr>
+          <w:rFonts w:ascii="Times New Roman" w:eastAsia="Times New Roman" w:hAnsi="Times New Roman" w:cs="Times New Roman"/>
+          <w:sz w:val="24"/>
+          <w:szCs w:val="24"/>
+        </w:rPr>
+      </w:pPr>
+      <w:r>
+        <w:rPr>
+          <w:rFonts w:ascii="Times New Roman" w:eastAsia="Times New Roman" w:hAnsi="Times New Roman" w:cs="Times New Roman"/>
+          <w:sz w:val="24"/>
+          <w:szCs w:val="24"/>
+        </w:rPr>
+        <w:t xml:space="preserve">On the repo page, look at the top-right (beside </w:t>
+      </w:r>
+      <w:r>
+        <w:rPr>
+          <w:rFonts w:ascii="Times New Roman" w:eastAsia="Times New Roman" w:hAnsi="Times New Roman" w:cs="Times New Roman"/>
+          <w:i/>
+          <w:iCs/>
+          <w:sz w:val="24"/>
+          <w:szCs w:val="24"/>
+        </w:rPr>
+        <w:t>Insights</w:t>
+      </w:r>
+      <w:r>
+        <w:rPr>
+          <w:rFonts w:ascii="Times New Roman" w:eastAsia="Times New Roman" w:hAnsi="Times New Roman" w:cs="Times New Roman"/>
+          <w:sz w:val="24"/>
+          <w:szCs w:val="24"/>
+        </w:rPr>
+        <w:t xml:space="preserve">, </w:t>
+      </w:r>
+      <w:r>
+        <w:rPr>
+          <w:rFonts w:ascii="Times New Roman" w:eastAsia="Times New Roman" w:hAnsi="Times New Roman" w:cs="Times New Roman"/>
+          <w:i/>
+          <w:iCs/>
+          <w:sz w:val="24"/>
+          <w:szCs w:val="24"/>
+        </w:rPr>
+        <w:t>Pull requests</w:t>
+      </w:r>
+      <w:r>
+        <w:rPr>
+          <w:rFonts w:ascii="Times New Roman" w:eastAsia="Times New Roman" w:hAnsi="Times New Roman" w:cs="Times New Roman"/>
+          <w:sz w:val="24"/>
+          <w:szCs w:val="24"/>
+        </w:rPr>
+        <w:t>, etc.)</w:t>
+      </w:r>
+    </w:p>
+    <w:p>
+      <w:pPr>
+        <w:numPr>
+          <w:ilvl w:val="0"/>
+          <w:numId w:val="8"/>
+        </w:numPr>
+        <w:spacing w:before="100" w:beforeAutospacing="1" w:after="100" w:afterAutospacing="1" w:line="240" w:lineRule="auto"/>
+        <w:rPr>
+          <w:rFonts w:ascii="Times New Roman" w:eastAsia="Times New Roman" w:hAnsi="Times New Roman" w:cs="Times New Roman"/>
+          <w:sz w:val="24"/>
+          <w:szCs w:val="24"/>
+        </w:rPr>
+      </w:pPr>
+      <w:r>
+        <w:rPr>
+          <w:rFonts w:ascii="Times New Roman" w:eastAsia="Times New Roman" w:hAnsi="Times New Roman" w:cs="Times New Roman"/>
+          <w:sz w:val="24"/>
+          <w:szCs w:val="24"/>
+        </w:rPr>
+        <w:t xml:space="preserve">Click </w:t>
+      </w:r>
+      <w:r>
+        <w:rPr>
+          <w:rFonts w:ascii="Times New Roman" w:eastAsia="Times New Roman" w:hAnsi="Times New Roman" w:cs="Times New Roman"/>
+          <w:b/>
+          <w:bCs/>
+          <w:sz w:val="24"/>
+          <w:szCs w:val="24"/>
+        </w:rPr>
+        <w:t>Settings</w:t>
+      </w:r>
+    </w:p>
+    <w:p>
+      <w:pPr>
+        <w:spacing w:after="0" w:line="240" w:lineRule="auto"/>
+        <w:rPr>
+          <w:rFonts w:ascii="Times New Roman" w:eastAsia="Times New Roman" w:hAnsi="Times New Roman" w:cs="Times New Roman"/>
+          <w:sz w:val="24"/>
+          <w:szCs w:val="24"/>
+        </w:rPr>
+      </w:pPr>
+      <w:r>
+        <w:rPr>
+          <w:rFonts w:ascii="Times New Roman" w:eastAsia="Times New Roman" w:hAnsi="Times New Roman" w:cs="Times New Roman"/>
+          <w:sz w:val="24"/>
+          <w:szCs w:val="24"/>
+        </w:rPr>
+        <w:pict>
+          <v:rect id="_x0000_i1033" style="width:0;height:1.5pt" o:hralign="center" o:hrstd="t" o:hr="t" fillcolor="#a0a0a0" stroked="f"/>
+        </w:pict>
+      </w:r>
+    </w:p>
+    <w:p>
+      <w:pPr>
+        <w:spacing w:before="100" w:beforeAutospacing="1" w:after="100" w:afterAutospacing="1" w:line="240" w:lineRule="auto"/>
+        <w:outlineLvl w:val="3"/>
+        <w:rPr>
+          <w:rFonts w:ascii="Times New Roman" w:eastAsia="Times New Roman" w:hAnsi="Times New Roman" w:cs="Times New Roman"/>
+          <w:b/>
+          <w:bCs/>
+          <w:sz w:val="24"/>
+          <w:szCs w:val="24"/>
+        </w:rPr>
+      </w:pPr>
+      <w:proofErr w:type="gramStart"/>
+      <w:r>
+        <w:rPr>
+          <w:rFonts w:ascii="Times New Roman" w:eastAsia="Times New Roman" w:hAnsi="Times New Roman" w:cs="Times New Roman"/>
+          <w:b/>
+          <w:bCs/>
+          <w:sz w:val="24"/>
+          <w:szCs w:val="24"/>
+        </w:rPr>
+        <w:lastRenderedPageBreak/>
+        <w:t>✅ 3.</w:t>
+      </w:r>
+      <w:proofErr w:type="gramEnd"/>
+      <w:r>
+        <w:rPr>
+          <w:rFonts w:ascii="Times New Roman" w:eastAsia="Times New Roman" w:hAnsi="Times New Roman" w:cs="Times New Roman"/>
+          <w:b/>
+          <w:bCs/>
+          <w:sz w:val="24"/>
+          <w:szCs w:val="24"/>
+        </w:rPr>
+        <w:t xml:space="preserve"> Scroll to “Pages”</w:t>
+      </w:r>
+    </w:p>
+    <w:p>
+      <w:pPr>
+        <w:numPr>
+          <w:ilvl w:val="0"/>
+          <w:numId w:val="9"/>
+        </w:numPr>
+        <w:spacing w:before="100" w:beforeAutospacing="1" w:after="100" w:afterAutospacing="1" w:line="240" w:lineRule="auto"/>
+        <w:rPr>
+          <w:rFonts w:ascii="Times New Roman" w:eastAsia="Times New Roman" w:hAnsi="Times New Roman" w:cs="Times New Roman"/>
+          <w:sz w:val="24"/>
+          <w:szCs w:val="24"/>
+        </w:rPr>
+      </w:pPr>
+      <w:r>
+        <w:rPr>
+          <w:rFonts w:ascii="Times New Roman" w:eastAsia="Times New Roman" w:hAnsi="Times New Roman" w:cs="Times New Roman"/>
+          <w:sz w:val="24"/>
+          <w:szCs w:val="24"/>
+        </w:rPr>
+        <w:t xml:space="preserve">In the left sidebar, click on </w:t>
+      </w:r>
+      <w:r>
+        <w:rPr>
+          <w:rFonts w:ascii="Times New Roman" w:eastAsia="Times New Roman" w:hAnsi="Times New Roman" w:cs="Times New Roman"/>
+          <w:b/>
+          <w:bCs/>
+          <w:sz w:val="24"/>
+          <w:szCs w:val="24"/>
+        </w:rPr>
+        <w:t>“Pages”</w:t>
+      </w:r>
+      <w:r>
+        <w:rPr>
+          <w:rFonts w:ascii="Times New Roman" w:eastAsia="Times New Roman" w:hAnsi="Times New Roman" w:cs="Times New Roman"/>
+          <w:sz w:val="24"/>
+          <w:szCs w:val="24"/>
+        </w:rPr>
+        <w:t xml:space="preserve"> (or </w:t>
+      </w:r>
+      <w:r>
+        <w:rPr>
+          <w:rFonts w:ascii="Times New Roman" w:eastAsia="Times New Roman" w:hAnsi="Times New Roman" w:cs="Times New Roman"/>
+          <w:b/>
+          <w:bCs/>
+          <w:sz w:val="24"/>
+          <w:szCs w:val="24"/>
+        </w:rPr>
+        <w:t>“Pages” under "Code and automation"</w:t>
+      </w:r>
+      <w:r>
+        <w:rPr>
+          <w:rFonts w:ascii="Times New Roman" w:eastAsia="Times New Roman" w:hAnsi="Times New Roman" w:cs="Times New Roman"/>
+          <w:sz w:val="24"/>
+          <w:szCs w:val="24"/>
+        </w:rPr>
+        <w:t>)</w:t>
+      </w:r>
+    </w:p>
+    <w:p>
+      <w:pPr>
+        <w:spacing w:after="0" w:line="240" w:lineRule="auto"/>
+        <w:rPr>
+          <w:rFonts w:ascii="Times New Roman" w:eastAsia="Times New Roman" w:hAnsi="Times New Roman" w:cs="Times New Roman"/>
+          <w:sz w:val="24"/>
+          <w:szCs w:val="24"/>
+        </w:rPr>
+      </w:pPr>
+      <w:r>
+        <w:rPr>
+          <w:rFonts w:ascii="Times New Roman" w:eastAsia="Times New Roman" w:hAnsi="Times New Roman" w:cs="Times New Roman"/>
+          <w:sz w:val="24"/>
+          <w:szCs w:val="24"/>
+        </w:rPr>
+        <w:pict>
+          <v:rect id="_x0000_i1034" style="width:0;height:1.5pt" o:hralign="center" o:hrstd="t" o:hr="t" fillcolor="#a0a0a0" stroked="f"/>
+        </w:pict>
+      </w:r>
+    </w:p>
+    <w:p>
+      <w:pPr>
+        <w:spacing w:before="100" w:beforeAutospacing="1" w:after="100" w:afterAutospacing="1" w:line="240" w:lineRule="auto"/>
+        <w:outlineLvl w:val="3"/>
+        <w:rPr>
+          <w:rFonts w:ascii="Times New Roman" w:eastAsia="Times New Roman" w:hAnsi="Times New Roman" w:cs="Times New Roman"/>
+          <w:b/>
+          <w:bCs/>
+          <w:sz w:val="24"/>
+          <w:szCs w:val="24"/>
+        </w:rPr>
+      </w:pPr>
+      <w:proofErr w:type="gramStart"/>
+      <w:r>
+        <w:rPr>
+          <w:rFonts w:ascii="Times New Roman" w:eastAsia="Times New Roman" w:hAnsi="Times New Roman" w:cs="Times New Roman"/>
+          <w:b/>
+          <w:bCs/>
+          <w:sz w:val="24"/>
+          <w:szCs w:val="24"/>
+        </w:rPr>
+        <w:t>✅ 4.</w:t>
+      </w:r>
+      <w:proofErr w:type="gramEnd"/>
+      <w:r>
+        <w:rPr>
+          <w:rFonts w:ascii="Times New Roman" w:eastAsia="Times New Roman" w:hAnsi="Times New Roman" w:cs="Times New Roman"/>
+          <w:b/>
+          <w:bCs/>
+          <w:sz w:val="24"/>
+          <w:szCs w:val="24"/>
+        </w:rPr>
+        <w:t xml:space="preserve"> Set the source branch</w:t>
+      </w:r>
+    </w:p>
+    <w:p>
+      <w:pPr>
+        <w:numPr>
+          <w:ilvl w:val="0"/>
+          <w:numId w:val="10"/>
+        </w:numPr>
+        <w:spacing w:before="100" w:beforeAutospacing="1" w:after="100" w:afterAutospacing="1" w:line="240" w:lineRule="auto"/>
+        <w:rPr>
+          <w:rFonts w:ascii="Times New Roman" w:eastAsia="Times New Roman" w:hAnsi="Times New Roman" w:cs="Times New Roman"/>
+          <w:sz w:val="24"/>
+          <w:szCs w:val="24"/>
+        </w:rPr>
+      </w:pPr>
+      <w:r>
+        <w:rPr>
+          <w:rFonts w:ascii="Times New Roman" w:eastAsia="Times New Roman" w:hAnsi="Times New Roman" w:cs="Times New Roman"/>
+          <w:sz w:val="24"/>
+          <w:szCs w:val="24"/>
+        </w:rPr>
+        <w:t xml:space="preserve">Under </w:t>
+      </w:r>
+      <w:r>
+        <w:rPr>
+          <w:rFonts w:ascii="Times New Roman" w:eastAsia="Times New Roman" w:hAnsi="Times New Roman" w:cs="Times New Roman"/>
+          <w:b/>
+          <w:bCs/>
+          <w:sz w:val="24"/>
+          <w:szCs w:val="24"/>
+        </w:rPr>
+        <w:t>“Source”</w:t>
+      </w:r>
+      <w:r>
+        <w:rPr>
+          <w:rFonts w:ascii="Times New Roman" w:eastAsia="Times New Roman" w:hAnsi="Times New Roman" w:cs="Times New Roman"/>
+          <w:sz w:val="24"/>
+          <w:szCs w:val="24"/>
+        </w:rPr>
+        <w:t>, choose:</w:t>
+      </w:r>
+    </w:p>
+    <w:p>
+      <w:pPr>
+        <w:numPr>
+          <w:ilvl w:val="1"/>
+          <w:numId w:val="10"/>
+        </w:numPr>
+        <w:spacing w:before="100" w:beforeAutospacing="1" w:after="100" w:afterAutospacing="1" w:line="240" w:lineRule="auto"/>
+        <w:rPr>
+          <w:rFonts w:ascii="Times New Roman" w:eastAsia="Times New Roman" w:hAnsi="Times New Roman" w:cs="Times New Roman"/>
+          <w:sz w:val="24"/>
+          <w:szCs w:val="24"/>
+        </w:rPr>
+      </w:pPr>
+      <w:r>
+        <w:rPr>
+          <w:rFonts w:ascii="Times New Roman" w:eastAsia="Times New Roman" w:hAnsi="Times New Roman" w:cs="Times New Roman"/>
+          <w:b/>
+          <w:bCs/>
+          <w:sz w:val="24"/>
+          <w:szCs w:val="24"/>
+        </w:rPr>
+        <w:t>Branch</w:t>
+      </w:r>
+      <w:r>
+        <w:rPr>
+          <w:rFonts w:ascii="Times New Roman" w:eastAsia="Times New Roman" w:hAnsi="Times New Roman" w:cs="Times New Roman"/>
+          <w:sz w:val="24"/>
+          <w:szCs w:val="24"/>
+        </w:rPr>
+        <w:t xml:space="preserve">: </w:t>
+      </w:r>
+      <w:r>
+        <w:rPr>
+          <w:rFonts w:ascii="Courier New" w:eastAsia="Times New Roman" w:hAnsi="Courier New" w:cs="Courier New"/>
+          <w:sz w:val="20"/>
+          <w:szCs w:val="20"/>
+        </w:rPr>
+        <w:t>master</w:t>
+      </w:r>
+    </w:p>
+    <w:p>
+      <w:pPr>
+        <w:numPr>
+          <w:ilvl w:val="1"/>
+          <w:numId w:val="10"/>
+        </w:numPr>
+        <w:spacing w:before="100" w:beforeAutospacing="1" w:after="100" w:afterAutospacing="1" w:line="240" w:lineRule="auto"/>
+        <w:rPr>
+          <w:rFonts w:ascii="Times New Roman" w:eastAsia="Times New Roman" w:hAnsi="Times New Roman" w:cs="Times New Roman"/>
+          <w:sz w:val="24"/>
+          <w:szCs w:val="24"/>
+        </w:rPr>
+      </w:pPr>
+      <w:r>
+        <w:rPr>
+          <w:rFonts w:ascii="Times New Roman" w:eastAsia="Times New Roman" w:hAnsi="Times New Roman" w:cs="Times New Roman"/>
+          <w:b/>
+          <w:bCs/>
+          <w:sz w:val="24"/>
+          <w:szCs w:val="24"/>
+        </w:rPr>
+        <w:t>Folder</w:t>
+      </w:r>
+      <w:r>
+        <w:rPr>
+          <w:rFonts w:ascii="Times New Roman" w:eastAsia="Times New Roman" w:hAnsi="Times New Roman" w:cs="Times New Roman"/>
+          <w:sz w:val="24"/>
+          <w:szCs w:val="24"/>
+        </w:rPr>
+        <w:t xml:space="preserve">: </w:t>
+      </w:r>
+      <w:r>
+        <w:rPr>
+          <w:rFonts w:ascii="Courier New" w:eastAsia="Times New Roman" w:hAnsi="Courier New" w:cs="Courier New"/>
+          <w:sz w:val="20"/>
+          <w:szCs w:val="20"/>
+        </w:rPr>
+        <w:t>/ (root)</w:t>
+      </w:r>
+      <w:r>
+        <w:rPr>
+          <w:rFonts w:ascii="Times New Roman" w:eastAsia="Times New Roman" w:hAnsi="Times New Roman" w:cs="Times New Roman"/>
+          <w:sz w:val="24"/>
+          <w:szCs w:val="24"/>
+        </w:rPr>
+        <w:t xml:space="preserve"> or </w:t>
+      </w:r>
+      <w:r>
+        <w:rPr>
+          <w:rFonts w:ascii="Courier New" w:eastAsia="Times New Roman" w:hAnsi="Courier New" w:cs="Courier New"/>
+          <w:sz w:val="20"/>
+          <w:szCs w:val="20"/>
+        </w:rPr>
+        <w:t>/docs</w:t>
+      </w:r>
+      <w:r>
+        <w:rPr>
+          <w:rFonts w:ascii="Times New Roman" w:eastAsia="Times New Roman" w:hAnsi="Times New Roman" w:cs="Times New Roman"/>
+          <w:sz w:val="24"/>
+          <w:szCs w:val="24"/>
+        </w:rPr>
+        <w:t xml:space="preserve"> — select </w:t>
+      </w:r>
+      <w:r>
+        <w:rPr>
+          <w:rFonts w:ascii="Courier New" w:eastAsia="Times New Roman" w:hAnsi="Courier New" w:cs="Courier New"/>
+          <w:sz w:val="20"/>
+          <w:szCs w:val="20"/>
+        </w:rPr>
+        <w:t>/ (root)</w:t>
+      </w:r>
+      <w:r>
+        <w:rPr>
+          <w:rFonts w:ascii="Times New Roman" w:eastAsia="Times New Roman" w:hAnsi="Times New Roman" w:cs="Times New Roman"/>
+          <w:sz w:val="24"/>
+          <w:szCs w:val="24"/>
+        </w:rPr>
+        <w:t xml:space="preserve"> if your files are directly in the main folder.</w:t>
+      </w:r>
+    </w:p>
+    <w:p>
+      <w:pPr>
+        <w:spacing w:before="100" w:beforeAutospacing="1" w:after="100" w:afterAutospacing="1" w:line="240" w:lineRule="auto"/>
+        <w:rPr>
+          <w:rFonts w:ascii="Times New Roman" w:eastAsia="Times New Roman" w:hAnsi="Times New Roman" w:cs="Times New Roman"/>
+          <w:sz w:val="24"/>
+          <w:szCs w:val="24"/>
+        </w:rPr>
+      </w:pPr>
+      <w:r>
+        <w:rPr>
+          <w:rFonts w:ascii="Times New Roman" w:eastAsia="Times New Roman" w:hAnsi="Times New Roman" w:cs="Times New Roman"/>
+          <w:sz w:val="24"/>
+          <w:szCs w:val="24"/>
+        </w:rPr>
+        <w:t xml:space="preserve">Click </w:t>
+      </w:r>
+      <w:r>
+        <w:rPr>
+          <w:rFonts w:ascii="Times New Roman" w:eastAsia="Times New Roman" w:hAnsi="Times New Roman" w:cs="Times New Roman"/>
+          <w:b/>
+          <w:bCs/>
+          <w:sz w:val="24"/>
+          <w:szCs w:val="24"/>
+        </w:rPr>
+        <w:t>Save</w:t>
+      </w:r>
+      <w:r>
+        <w:rPr>
+          <w:rFonts w:ascii="Times New Roman" w:eastAsia="Times New Roman" w:hAnsi="Times New Roman" w:cs="Times New Roman"/>
+          <w:sz w:val="24"/>
+          <w:szCs w:val="24"/>
+        </w:rPr>
+        <w:t>.</w:t>
+      </w:r>
+    </w:p>
+    <w:p>
+      <w:pPr>
+        <w:spacing w:after="0" w:line="240" w:lineRule="auto"/>
+        <w:rPr>
+          <w:rFonts w:ascii="Times New Roman" w:eastAsia="Times New Roman" w:hAnsi="Times New Roman" w:cs="Times New Roman"/>
+          <w:sz w:val="24"/>
+          <w:szCs w:val="24"/>
+        </w:rPr>
+      </w:pPr>
+      <w:r>
+        <w:rPr>
+          <w:rFonts w:ascii="Times New Roman" w:eastAsia="Times New Roman" w:hAnsi="Times New Roman" w:cs="Times New Roman"/>
+          <w:sz w:val="24"/>
+          <w:szCs w:val="24"/>
+        </w:rPr>
+        <w:pict>
+          <v:rect id="_x0000_i1035" style="width:0;height:1.5pt" o:hralign="center" o:hrstd="t" o:hr="t" fillcolor="#a0a0a0" stroked="f"/>
+        </w:pict>
+      </w:r>
+    </w:p>
+    <w:p>
+      <w:pPr>
+        <w:spacing w:before="100" w:beforeAutospacing="1" w:after="100" w:afterAutospacing="1" w:line="240" w:lineRule="auto"/>
+        <w:outlineLvl w:val="3"/>
+        <w:rPr>
+          <w:rFonts w:ascii="Times New Roman" w:eastAsia="Times New Roman" w:hAnsi="Times New Roman" w:cs="Times New Roman"/>
+          <w:b/>
+          <w:bCs/>
+          <w:sz w:val="24"/>
+          <w:szCs w:val="24"/>
+        </w:rPr>
+      </w:pPr>
+      <w:proofErr w:type="gramStart"/>
+      <w:r>
+        <w:rPr>
+          <w:rFonts w:ascii="Times New Roman" w:eastAsia="Times New Roman" w:hAnsi="Times New Roman" w:cs="Times New Roman"/>
+          <w:b/>
+          <w:bCs/>
+          <w:sz w:val="24"/>
+          <w:szCs w:val="24"/>
+        </w:rPr>
+        <w:t>✅ 5.</w:t>
+      </w:r>
+      <w:proofErr w:type="gramEnd"/>
+      <w:r>
+        <w:rPr>
+          <w:rFonts w:ascii="Times New Roman" w:eastAsia="Times New Roman" w:hAnsi="Times New Roman" w:cs="Times New Roman"/>
+          <w:b/>
+          <w:bCs/>
+          <w:sz w:val="24"/>
+          <w:szCs w:val="24"/>
+        </w:rPr>
+        <w:t xml:space="preserve"> Wait for deployment</w:t>
+      </w:r>
+    </w:p>
+    <w:p>
+      <w:pPr>
+        <w:spacing w:before="100" w:beforeAutospacing="1" w:after="100" w:afterAutospacing="1" w:line="240" w:lineRule="auto"/>
+        <w:rPr>
+          <w:rFonts w:ascii="Times New Roman" w:eastAsia="Times New Roman" w:hAnsi="Times New Roman" w:cs="Times New Roman"/>
+          <w:sz w:val="24"/>
+          <w:szCs w:val="24"/>
+        </w:rPr>
+      </w:pPr>
+      <w:r>
+        <w:rPr>
+          <w:rFonts w:ascii="Times New Roman" w:eastAsia="Times New Roman" w:hAnsi="Times New Roman" w:cs="Times New Roman"/>
+          <w:sz w:val="24"/>
+          <w:szCs w:val="24"/>
+        </w:rPr>
+        <w:t>After a few seconds, you’ll see a green message like:</w:t>
+      </w:r>
+    </w:p>
+    <w:p>
+      <w:pPr>
+        <w:spacing w:beforeAutospacing="1" w:after="100" w:afterAutospacing="1" w:line="240" w:lineRule="auto"/>
+        <w:rPr>
+          <w:rFonts w:ascii="Times New Roman" w:eastAsia="Times New Roman" w:hAnsi="Times New Roman" w:cs="Times New Roman"/>
+          <w:sz w:val="24"/>
+          <w:szCs w:val="24"/>
+        </w:rPr>
+      </w:pPr>
+      <w:r>
+        <w:rPr>
+          <w:rFonts w:ascii="Times New Roman" w:eastAsia="Times New Roman" w:hAnsi="Times New Roman" w:cs="Times New Roman"/>
+          <w:sz w:val="24"/>
+          <w:szCs w:val="24"/>
+        </w:rPr>
+        <w:t>Your site is published at https://fidelis2025.github.io/stankelly-website/</w:t>
+      </w:r>
+    </w:p>
+    <w:p>
+      <w:pPr>
+        <w:spacing w:before="100" w:beforeAutospacing="1" w:after="100" w:afterAutospacing="1" w:line="240" w:lineRule="auto"/>
+        <w:rPr>
+          <w:rFonts w:ascii="Times New Roman" w:eastAsia="Times New Roman" w:hAnsi="Times New Roman" w:cs="Times New Roman"/>
+          <w:sz w:val="24"/>
+          <w:szCs w:val="24"/>
+        </w:rPr>
+      </w:pPr>
+      <w:r>
+        <w:rPr>
+          <w:rFonts w:ascii="Times New Roman" w:eastAsia="Times New Roman" w:hAnsi="Times New Roman" w:cs="Times New Roman"/>
+          <w:sz w:val="24"/>
+          <w:szCs w:val="24"/>
+        </w:rPr>
+        <w:t>Click the link to visit your live website!</w:t>
+      </w:r>
+    </w:p>
+    <w:p/>
     <w:sectPr>
       <w:pgSz w:w="12240" w:h="15840"/>
       <w:pgMar w:top="1440" w:right="1440" w:bottom="1440" w:left="1440" w:header="720" w:footer="720" w:gutter="0"/>
@@ -2499,6 +4284,155 @@
     </w:lvl>
   </w:abstractNum>
   <w:abstractNum w:abstractNumId="2">
+    <w:nsid w:val="231D5B27"/>
+    <w:multiLevelType w:val="multilevel"/>
+    <w:tmpl w:val="3F5AB1A0"/>
+    <w:lvl w:ilvl="0">
+      <w:start w:val="1"/>
+      <w:numFmt w:val="bullet"/>
+      <w:lvlText w:val=""/>
+      <w:lvlJc w:val="left"/>
+      <w:pPr>
+        <w:tabs>
+          <w:tab w:val="num" w:pos="720"/>
+        </w:tabs>
+        <w:ind w:left="720" w:hanging="360"/>
+      </w:pPr>
+      <w:rPr>
+        <w:rFonts w:ascii="Symbol" w:hAnsi="Symbol" w:hint="default"/>
+        <w:sz w:val="20"/>
+      </w:rPr>
+    </w:lvl>
+    <w:lvl w:ilvl="1" w:tentative="1">
+      <w:start w:val="1"/>
+      <w:numFmt w:val="bullet"/>
+      <w:lvlText w:val="o"/>
+      <w:lvlJc w:val="left"/>
+      <w:pPr>
+        <w:tabs>
+          <w:tab w:val="num" w:pos="1440"/>
+        </w:tabs>
+        <w:ind w:left="1440" w:hanging="360"/>
+      </w:pPr>
+      <w:rPr>
+        <w:rFonts w:ascii="Courier New" w:hAnsi="Courier New" w:hint="default"/>
+        <w:sz w:val="20"/>
+      </w:rPr>
+    </w:lvl>
+    <w:lvl w:ilvl="2" w:tentative="1">
+      <w:start w:val="1"/>
+      <w:numFmt w:val="bullet"/>
+      <w:lvlText w:val=""/>
+      <w:lvlJc w:val="left"/>
+      <w:pPr>
+        <w:tabs>
+          <w:tab w:val="num" w:pos="2160"/>
+        </w:tabs>
+        <w:ind w:left="2160" w:hanging="360"/>
+      </w:pPr>
+      <w:rPr>
+        <w:rFonts w:ascii="Wingdings" w:hAnsi="Wingdings" w:hint="default"/>
+        <w:sz w:val="20"/>
+      </w:rPr>
+    </w:lvl>
+    <w:lvl w:ilvl="3" w:tentative="1">
+      <w:start w:val="1"/>
+      <w:numFmt w:val="bullet"/>
+      <w:lvlText w:val=""/>
+      <w:lvlJc w:val="left"/>
+      <w:pPr>
+        <w:tabs>
+          <w:tab w:val="num" w:pos="2880"/>
+        </w:tabs>
+        <w:ind w:left="2880" w:hanging="360"/>
+      </w:pPr>
+      <w:rPr>
+        <w:rFonts w:ascii="Wingdings" w:hAnsi="Wingdings" w:hint="default"/>
+        <w:sz w:val="20"/>
+      </w:rPr>
+    </w:lvl>
+    <w:lvl w:ilvl="4" w:tentative="1">
+      <w:start w:val="1"/>
+      <w:numFmt w:val="bullet"/>
+      <w:lvlText w:val=""/>
+      <w:lvlJc w:val="left"/>
+      <w:pPr>
+        <w:tabs>
+          <w:tab w:val="num" w:pos="3600"/>
+        </w:tabs>
+        <w:ind w:left="3600" w:hanging="360"/>
+      </w:pPr>
+      <w:rPr>
+        <w:rFonts w:ascii="Wingdings" w:hAnsi="Wingdings" w:hint="default"/>
+        <w:sz w:val="20"/>
+      </w:rPr>
+    </w:lvl>
+    <w:lvl w:ilvl="5" w:tentative="1">
+      <w:start w:val="1"/>
+      <w:numFmt w:val="bullet"/>
+      <w:lvlText w:val=""/>
+      <w:lvlJc w:val="left"/>
+      <w:pPr>
+        <w:tabs>
+          <w:tab w:val="num" w:pos="4320"/>
+        </w:tabs>
+        <w:ind w:left="4320" w:hanging="360"/>
+      </w:pPr>
+      <w:rPr>
+        <w:rFonts w:ascii="Wingdings" w:hAnsi="Wingdings" w:hint="default"/>
+        <w:sz w:val="20"/>
+      </w:rPr>
+    </w:lvl>
+    <w:lvl w:ilvl="6" w:tentative="1">
+      <w:start w:val="1"/>
+      <w:numFmt w:val="bullet"/>
+      <w:lvlText w:val=""/>
+      <w:lvlJc w:val="left"/>
+      <w:pPr>
+        <w:tabs>
+          <w:tab w:val="num" w:pos="5040"/>
+        </w:tabs>
+        <w:ind w:left="5040" w:hanging="360"/>
+      </w:pPr>
+      <w:rPr>
+        <w:rFonts w:ascii="Wingdings" w:hAnsi="Wingdings" w:hint="default"/>
+        <w:sz w:val="20"/>
+      </w:rPr>
+    </w:lvl>
+    <w:lvl w:ilvl="7" w:tentative="1">
+      <w:start w:val="1"/>
+      <w:numFmt w:val="bullet"/>
+      <w:lvlText w:val=""/>
+      <w:lvlJc w:val="left"/>
+      <w:pPr>
+        <w:tabs>
+          <w:tab w:val="num" w:pos="5760"/>
+        </w:tabs>
+        <w:ind w:left="5760" w:hanging="360"/>
+      </w:pPr>
+      <w:rPr>
+        <w:rFonts w:ascii="Wingdings" w:hAnsi="Wingdings" w:hint="default"/>
+        <w:sz w:val="20"/>
+      </w:rPr>
+    </w:lvl>
+    <w:lvl w:ilvl="8" w:tentative="1">
+      <w:start w:val="1"/>
+      <w:numFmt w:val="bullet"/>
+      <w:lvlText w:val=""/>
+      <w:lvlJc w:val="left"/>
+      <w:pPr>
+        <w:tabs>
+          <w:tab w:val="num" w:pos="6480"/>
+        </w:tabs>
+        <w:ind w:left="6480" w:hanging="360"/>
+      </w:pPr>
+      <w:rPr>
+        <w:rFonts w:ascii="Wingdings" w:hAnsi="Wingdings" w:hint="default"/>
+        <w:sz w:val="20"/>
+      </w:rPr>
+    </w:lvl>
+  </w:abstractNum>
+  <w:abstractNum w:abstractNumId="3">
     <w:nsid w:val="23A955FF"/>
     <w:multiLevelType w:val="multilevel"/>
     <w:tmpl w:val="AE489C0E"/>
@@ -2647,7 +4581,7 @@
       </w:rPr>
     </w:lvl>
   </w:abstractNum>
-  <w:abstractNum w:abstractNumId="3">
+  <w:abstractNum w:abstractNumId="4">
     <w:nsid w:val="331F76A3"/>
     <w:multiLevelType w:val="multilevel"/>
     <w:tmpl w:val="15CA6208"/>
@@ -2796,7 +4730,7 @@
       </w:rPr>
     </w:lvl>
   </w:abstractNum>
-  <w:abstractNum w:abstractNumId="4">
+  <w:abstractNum w:abstractNumId="5">
     <w:nsid w:val="33C84357"/>
     <w:multiLevelType w:val="multilevel"/>
     <w:tmpl w:val="60D42038"/>
@@ -2913,7 +4847,7 @@
       </w:pPr>
     </w:lvl>
   </w:abstractNum>
-  <w:abstractNum w:abstractNumId="5">
+  <w:abstractNum w:abstractNumId="6">
     <w:nsid w:val="3F625012"/>
     <w:multiLevelType w:val="multilevel"/>
     <w:tmpl w:val="105ACBD4"/>
@@ -3062,7 +4996,7 @@
       </w:rPr>
     </w:lvl>
   </w:abstractNum>
-  <w:abstractNum w:abstractNumId="6">
+  <w:abstractNum w:abstractNumId="7">
     <w:nsid w:val="42241A07"/>
     <w:multiLevelType w:val="multilevel"/>
     <w:tmpl w:val="8E90A9A4"/>
@@ -3209,28 +5143,455 @@
         <w:rFonts w:ascii="Wingdings" w:hAnsi="Wingdings" w:hint="default"/>
         <w:sz w:val="20"/>
       </w:rPr>
+    </w:lvl>
+  </w:abstractNum>
+  <w:abstractNum w:abstractNumId="8">
+    <w:nsid w:val="5B9D683B"/>
+    <w:multiLevelType w:val="multilevel"/>
+    <w:tmpl w:val="EF22B06E"/>
+    <w:lvl w:ilvl="0">
+      <w:start w:val="1"/>
+      <w:numFmt w:val="bullet"/>
+      <w:lvlText w:val=""/>
+      <w:lvlJc w:val="left"/>
+      <w:pPr>
+        <w:tabs>
+          <w:tab w:val="num" w:pos="720"/>
+        </w:tabs>
+        <w:ind w:left="720" w:hanging="360"/>
+      </w:pPr>
+      <w:rPr>
+        <w:rFonts w:ascii="Symbol" w:hAnsi="Symbol" w:hint="default"/>
+        <w:sz w:val="20"/>
+      </w:rPr>
+    </w:lvl>
+    <w:lvl w:ilvl="1" w:tentative="1">
+      <w:start w:val="1"/>
+      <w:numFmt w:val="bullet"/>
+      <w:lvlText w:val="o"/>
+      <w:lvlJc w:val="left"/>
+      <w:pPr>
+        <w:tabs>
+          <w:tab w:val="num" w:pos="1440"/>
+        </w:tabs>
+        <w:ind w:left="1440" w:hanging="360"/>
+      </w:pPr>
+      <w:rPr>
+        <w:rFonts w:ascii="Courier New" w:hAnsi="Courier New" w:hint="default"/>
+        <w:sz w:val="20"/>
+      </w:rPr>
+    </w:lvl>
+    <w:lvl w:ilvl="2" w:tentative="1">
+      <w:start w:val="1"/>
+      <w:numFmt w:val="bullet"/>
+      <w:lvlText w:val=""/>
+      <w:lvlJc w:val="left"/>
+      <w:pPr>
+        <w:tabs>
+          <w:tab w:val="num" w:pos="2160"/>
+        </w:tabs>
+        <w:ind w:left="2160" w:hanging="360"/>
+      </w:pPr>
+      <w:rPr>
+        <w:rFonts w:ascii="Wingdings" w:hAnsi="Wingdings" w:hint="default"/>
+        <w:sz w:val="20"/>
+      </w:rPr>
+    </w:lvl>
+    <w:lvl w:ilvl="3" w:tentative="1">
+      <w:start w:val="1"/>
+      <w:numFmt w:val="bullet"/>
+      <w:lvlText w:val=""/>
+      <w:lvlJc w:val="left"/>
+      <w:pPr>
+        <w:tabs>
+          <w:tab w:val="num" w:pos="2880"/>
+        </w:tabs>
+        <w:ind w:left="2880" w:hanging="360"/>
+      </w:pPr>
+      <w:rPr>
+        <w:rFonts w:ascii="Wingdings" w:hAnsi="Wingdings" w:hint="default"/>
+        <w:sz w:val="20"/>
+      </w:rPr>
+    </w:lvl>
+    <w:lvl w:ilvl="4" w:tentative="1">
+      <w:start w:val="1"/>
+      <w:numFmt w:val="bullet"/>
+      <w:lvlText w:val=""/>
+      <w:lvlJc w:val="left"/>
+      <w:pPr>
+        <w:tabs>
+          <w:tab w:val="num" w:pos="3600"/>
+        </w:tabs>
+        <w:ind w:left="3600" w:hanging="360"/>
+      </w:pPr>
+      <w:rPr>
+        <w:rFonts w:ascii="Wingdings" w:hAnsi="Wingdings" w:hint="default"/>
+        <w:sz w:val="20"/>
+      </w:rPr>
+    </w:lvl>
+    <w:lvl w:ilvl="5" w:tentative="1">
+      <w:start w:val="1"/>
+      <w:numFmt w:val="bullet"/>
+      <w:lvlText w:val=""/>
+      <w:lvlJc w:val="left"/>
+      <w:pPr>
+        <w:tabs>
+          <w:tab w:val="num" w:pos="4320"/>
+        </w:tabs>
+        <w:ind w:left="4320" w:hanging="360"/>
+      </w:pPr>
+      <w:rPr>
+        <w:rFonts w:ascii="Wingdings" w:hAnsi="Wingdings" w:hint="default"/>
+        <w:sz w:val="20"/>
+      </w:rPr>
+    </w:lvl>
+    <w:lvl w:ilvl="6" w:tentative="1">
+      <w:start w:val="1"/>
+      <w:numFmt w:val="bullet"/>
+      <w:lvlText w:val=""/>
+      <w:lvlJc w:val="left"/>
+      <w:pPr>
+        <w:tabs>
+          <w:tab w:val="num" w:pos="5040"/>
+        </w:tabs>
+        <w:ind w:left="5040" w:hanging="360"/>
+      </w:pPr>
+      <w:rPr>
+        <w:rFonts w:ascii="Wingdings" w:hAnsi="Wingdings" w:hint="default"/>
+        <w:sz w:val="20"/>
+      </w:rPr>
+    </w:lvl>
+    <w:lvl w:ilvl="7" w:tentative="1">
+      <w:start w:val="1"/>
+      <w:numFmt w:val="bullet"/>
+      <w:lvlText w:val=""/>
+      <w:lvlJc w:val="left"/>
+      <w:pPr>
+        <w:tabs>
+          <w:tab w:val="num" w:pos="5760"/>
+        </w:tabs>
+        <w:ind w:left="5760" w:hanging="360"/>
+      </w:pPr>
+      <w:rPr>
+        <w:rFonts w:ascii="Wingdings" w:hAnsi="Wingdings" w:hint="default"/>
+        <w:sz w:val="20"/>
+      </w:rPr>
+    </w:lvl>
+    <w:lvl w:ilvl="8" w:tentative="1">
+      <w:start w:val="1"/>
+      <w:numFmt w:val="bullet"/>
+      <w:lvlText w:val=""/>
+      <w:lvlJc w:val="left"/>
+      <w:pPr>
+        <w:tabs>
+          <w:tab w:val="num" w:pos="6480"/>
+        </w:tabs>
+        <w:ind w:left="6480" w:hanging="360"/>
+      </w:pPr>
+      <w:rPr>
+        <w:rFonts w:ascii="Wingdings" w:hAnsi="Wingdings" w:hint="default"/>
+        <w:sz w:val="20"/>
+      </w:rPr>
+    </w:lvl>
+  </w:abstractNum>
+  <w:abstractNum w:abstractNumId="9">
+    <w:nsid w:val="77AF3840"/>
+    <w:multiLevelType w:val="multilevel"/>
+    <w:tmpl w:val="3FACFFAA"/>
+    <w:lvl w:ilvl="0">
+      <w:start w:val="1"/>
+      <w:numFmt w:val="bullet"/>
+      <w:lvlText w:val=""/>
+      <w:lvlJc w:val="left"/>
+      <w:pPr>
+        <w:tabs>
+          <w:tab w:val="num" w:pos="720"/>
+        </w:tabs>
+        <w:ind w:left="720" w:hanging="360"/>
+      </w:pPr>
+      <w:rPr>
+        <w:rFonts w:ascii="Symbol" w:hAnsi="Symbol" w:hint="default"/>
+        <w:sz w:val="20"/>
+      </w:rPr>
+    </w:lvl>
+    <w:lvl w:ilvl="1">
+      <w:start w:val="1"/>
+      <w:numFmt w:val="bullet"/>
+      <w:lvlText w:val="o"/>
+      <w:lvlJc w:val="left"/>
+      <w:pPr>
+        <w:tabs>
+          <w:tab w:val="num" w:pos="1440"/>
+        </w:tabs>
+        <w:ind w:left="1440" w:hanging="360"/>
+      </w:pPr>
+      <w:rPr>
+        <w:rFonts w:ascii="Courier New" w:hAnsi="Courier New" w:hint="default"/>
+        <w:sz w:val="20"/>
+      </w:rPr>
+    </w:lvl>
+    <w:lvl w:ilvl="2" w:tentative="1">
+      <w:start w:val="1"/>
+      <w:numFmt w:val="bullet"/>
+      <w:lvlText w:val=""/>
+      <w:lvlJc w:val="left"/>
+      <w:pPr>
+        <w:tabs>
+          <w:tab w:val="num" w:pos="2160"/>
+        </w:tabs>
+        <w:ind w:left="2160" w:hanging="360"/>
+      </w:pPr>
+      <w:rPr>
+        <w:rFonts w:ascii="Wingdings" w:hAnsi="Wingdings" w:hint="default"/>
+        <w:sz w:val="20"/>
+      </w:rPr>
+    </w:lvl>
+    <w:lvl w:ilvl="3" w:tentative="1">
+      <w:start w:val="1"/>
+      <w:numFmt w:val="bullet"/>
+      <w:lvlText w:val=""/>
+      <w:lvlJc w:val="left"/>
+      <w:pPr>
+        <w:tabs>
+          <w:tab w:val="num" w:pos="2880"/>
+        </w:tabs>
+        <w:ind w:left="2880" w:hanging="360"/>
+      </w:pPr>
+      <w:rPr>
+        <w:rFonts w:ascii="Wingdings" w:hAnsi="Wingdings" w:hint="default"/>
+        <w:sz w:val="20"/>
+      </w:rPr>
+    </w:lvl>
+    <w:lvl w:ilvl="4" w:tentative="1">
+      <w:start w:val="1"/>
+      <w:numFmt w:val="bullet"/>
+      <w:lvlText w:val=""/>
+      <w:lvlJc w:val="left"/>
+      <w:pPr>
+        <w:tabs>
+          <w:tab w:val="num" w:pos="3600"/>
+        </w:tabs>
+        <w:ind w:left="3600" w:hanging="360"/>
+      </w:pPr>
+      <w:rPr>
+        <w:rFonts w:ascii="Wingdings" w:hAnsi="Wingdings" w:hint="default"/>
+        <w:sz w:val="20"/>
+      </w:rPr>
+    </w:lvl>
+    <w:lvl w:ilvl="5" w:tentative="1">
+      <w:start w:val="1"/>
+      <w:numFmt w:val="bullet"/>
+      <w:lvlText w:val=""/>
+      <w:lvlJc w:val="left"/>
+      <w:pPr>
+        <w:tabs>
+          <w:tab w:val="num" w:pos="4320"/>
+        </w:tabs>
+        <w:ind w:left="4320" w:hanging="360"/>
+      </w:pPr>
+      <w:rPr>
+        <w:rFonts w:ascii="Wingdings" w:hAnsi="Wingdings" w:hint="default"/>
+        <w:sz w:val="20"/>
+      </w:rPr>
+    </w:lvl>
+    <w:lvl w:ilvl="6" w:tentative="1">
+      <w:start w:val="1"/>
+      <w:numFmt w:val="bullet"/>
+      <w:lvlText w:val=""/>
+      <w:lvlJc w:val="left"/>
+      <w:pPr>
+        <w:tabs>
+          <w:tab w:val="num" w:pos="5040"/>
+        </w:tabs>
+        <w:ind w:left="5040" w:hanging="360"/>
+      </w:pPr>
+      <w:rPr>
+        <w:rFonts w:ascii="Wingdings" w:hAnsi="Wingdings" w:hint="default"/>
+        <w:sz w:val="20"/>
+      </w:rPr>
+    </w:lvl>
+    <w:lvl w:ilvl="7" w:tentative="1">
+      <w:start w:val="1"/>
+      <w:numFmt w:val="bullet"/>
+      <w:lvlText w:val=""/>
+      <w:lvlJc w:val="left"/>
+      <w:pPr>
+        <w:tabs>
+          <w:tab w:val="num" w:pos="5760"/>
+        </w:tabs>
+        <w:ind w:left="5760" w:hanging="360"/>
+      </w:pPr>
+      <w:rPr>
+        <w:rFonts w:ascii="Wingdings" w:hAnsi="Wingdings" w:hint="default"/>
+        <w:sz w:val="20"/>
+      </w:rPr>
+    </w:lvl>
+    <w:lvl w:ilvl="8" w:tentative="1">
+      <w:start w:val="1"/>
+      <w:numFmt w:val="bullet"/>
+      <w:lvlText w:val=""/>
+      <w:lvlJc w:val="left"/>
+      <w:pPr>
+        <w:tabs>
+          <w:tab w:val="num" w:pos="6480"/>
+        </w:tabs>
+        <w:ind w:left="6480" w:hanging="360"/>
+      </w:pPr>
+      <w:rPr>
+        <w:rFonts w:ascii="Wingdings" w:hAnsi="Wingdings" w:hint="default"/>
+        <w:sz w:val="20"/>
+      </w:rPr>
+    </w:lvl>
+  </w:abstractNum>
+  <w:abstractNum w:abstractNumId="10">
+    <w:nsid w:val="7D4B6766"/>
+    <w:multiLevelType w:val="multilevel"/>
+    <w:tmpl w:val="0E6CA032"/>
+    <w:lvl w:ilvl="0">
+      <w:start w:val="1"/>
+      <w:numFmt w:val="decimal"/>
+      <w:lvlText w:val="%1."/>
+      <w:lvlJc w:val="left"/>
+      <w:pPr>
+        <w:tabs>
+          <w:tab w:val="num" w:pos="720"/>
+        </w:tabs>
+        <w:ind w:left="720" w:hanging="360"/>
+      </w:pPr>
+    </w:lvl>
+    <w:lvl w:ilvl="1">
+      <w:start w:val="1"/>
+      <w:numFmt w:val="bullet"/>
+      <w:lvlText w:val="o"/>
+      <w:lvlJc w:val="left"/>
+      <w:pPr>
+        <w:tabs>
+          <w:tab w:val="num" w:pos="1440"/>
+        </w:tabs>
+        <w:ind w:left="1440" w:hanging="360"/>
+      </w:pPr>
+      <w:rPr>
+        <w:rFonts w:ascii="Courier New" w:hAnsi="Courier New" w:hint="default"/>
+        <w:sz w:val="20"/>
+      </w:rPr>
+    </w:lvl>
+    <w:lvl w:ilvl="2" w:tentative="1">
+      <w:start w:val="1"/>
+      <w:numFmt w:val="decimal"/>
+      <w:lvlText w:val="%3."/>
+      <w:lvlJc w:val="left"/>
+      <w:pPr>
+        <w:tabs>
+          <w:tab w:val="num" w:pos="2160"/>
+        </w:tabs>
+        <w:ind w:left="2160" w:hanging="360"/>
+      </w:pPr>
+    </w:lvl>
+    <w:lvl w:ilvl="3" w:tentative="1">
+      <w:start w:val="1"/>
+      <w:numFmt w:val="decimal"/>
+      <w:lvlText w:val="%4."/>
+      <w:lvlJc w:val="left"/>
+      <w:pPr>
+        <w:tabs>
+          <w:tab w:val="num" w:pos="2880"/>
+        </w:tabs>
+        <w:ind w:left="2880" w:hanging="360"/>
+      </w:pPr>
+    </w:lvl>
+    <w:lvl w:ilvl="4" w:tentative="1">
+      <w:start w:val="1"/>
+      <w:numFmt w:val="decimal"/>
+      <w:lvlText w:val="%5."/>
+      <w:lvlJc w:val="left"/>
+      <w:pPr>
+        <w:tabs>
+          <w:tab w:val="num" w:pos="3600"/>
+        </w:tabs>
+        <w:ind w:left="3600" w:hanging="360"/>
+      </w:pPr>
+    </w:lvl>
+    <w:lvl w:ilvl="5" w:tentative="1">
+      <w:start w:val="1"/>
+      <w:numFmt w:val="decimal"/>
+      <w:lvlText w:val="%6."/>
+      <w:lvlJc w:val="left"/>
+      <w:pPr>
+        <w:tabs>
+          <w:tab w:val="num" w:pos="4320"/>
+        </w:tabs>
+        <w:ind w:left="4320" w:hanging="360"/>
+      </w:pPr>
+    </w:lvl>
+    <w:lvl w:ilvl="6" w:tentative="1">
+      <w:start w:val="1"/>
+      <w:numFmt w:val="decimal"/>
+      <w:lvlText w:val="%7."/>
+      <w:lvlJc w:val="left"/>
+      <w:pPr>
+        <w:tabs>
+          <w:tab w:val="num" w:pos="5040"/>
+        </w:tabs>
+        <w:ind w:left="5040" w:hanging="360"/>
+      </w:pPr>
+    </w:lvl>
+    <w:lvl w:ilvl="7" w:tentative="1">
+      <w:start w:val="1"/>
+      <w:numFmt w:val="decimal"/>
+      <w:lvlText w:val="%8."/>
+      <w:lvlJc w:val="left"/>
+      <w:pPr>
+        <w:tabs>
+          <w:tab w:val="num" w:pos="5760"/>
+        </w:tabs>
+        <w:ind w:left="5760" w:hanging="360"/>
+      </w:pPr>
+    </w:lvl>
+    <w:lvl w:ilvl="8" w:tentative="1">
+      <w:start w:val="1"/>
+      <w:numFmt w:val="decimal"/>
+      <w:lvlText w:val="%9."/>
+      <w:lvlJc w:val="left"/>
+      <w:pPr>
+        <w:tabs>
+          <w:tab w:val="num" w:pos="6480"/>
+        </w:tabs>
+        <w:ind w:left="6480" w:hanging="360"/>
+      </w:pPr>
     </w:lvl>
   </w:abstractNum>
   <w:num w:numId="1">
     <w:abstractNumId w:val="0"/>
   </w:num>
   <w:num w:numId="2">
-    <w:abstractNumId w:val="4"/>
+    <w:abstractNumId w:val="5"/>
   </w:num>
   <w:num w:numId="3">
-    <w:abstractNumId w:val="5"/>
+    <w:abstractNumId w:val="6"/>
   </w:num>
   <w:num w:numId="4">
     <w:abstractNumId w:val="1"/>
   </w:num>
   <w:num w:numId="5">
-    <w:abstractNumId w:val="6"/>
+    <w:abstractNumId w:val="7"/>
   </w:num>
   <w:num w:numId="6">
+    <w:abstractNumId w:val="4"/>
+  </w:num>
+  <w:num w:numId="7">
     <w:abstractNumId w:val="3"/>
   </w:num>
-  <w:num w:numId="7">
+  <w:num w:numId="8">
     <w:abstractNumId w:val="2"/>
+  </w:num>
+  <w:num w:numId="9">
+    <w:abstractNumId w:val="8"/>
+  </w:num>
+  <w:num w:numId="10">
+    <w:abstractNumId w:val="9"/>
+  </w:num>
+  <w:num w:numId="11">
+    <w:abstractNumId w:val="10"/>
   </w:num>
 </w:numbering>
 </file>
@@ -3541,7 +5902,6 @@
     <w:name w:val="Hyperlink"/>
     <w:basedOn w:val="DefaultParagraphFont"/>
     <w:uiPriority w:val="99"/>
-    <w:semiHidden/>
     <w:unhideWhenUsed/>
     <w:rsid w:val="002B14D5"/>
     <w:rPr>
@@ -3635,6 +5995,17 @@
     <w:name w:val="hljs-string"/>
     <w:basedOn w:val="DefaultParagraphFont"/>
     <w:rsid w:val="002B14D5"/>
+  </w:style>
+  <w:style w:type="character" w:styleId="Emphasis">
+    <w:name w:val="Emphasis"/>
+    <w:basedOn w:val="DefaultParagraphFont"/>
+    <w:uiPriority w:val="20"/>
+    <w:qFormat/>
+    <w:rsid w:val="00737B3F"/>
+    <w:rPr>
+      <w:i/>
+      <w:iCs/>
+    </w:rPr>
   </w:style>
 </w:styles>
 </file>
@@ -3945,7 +6316,6 @@
     <w:name w:val="Hyperlink"/>
     <w:basedOn w:val="DefaultParagraphFont"/>
     <w:uiPriority w:val="99"/>
-    <w:semiHidden/>
     <w:unhideWhenUsed/>
     <w:rsid w:val="002B14D5"/>
     <w:rPr>
@@ -4039,6 +6409,17 @@
     <w:name w:val="hljs-string"/>
     <w:basedOn w:val="DefaultParagraphFont"/>
     <w:rsid w:val="002B14D5"/>
+  </w:style>
+  <w:style w:type="character" w:styleId="Emphasis">
+    <w:name w:val="Emphasis"/>
+    <w:basedOn w:val="DefaultParagraphFont"/>
+    <w:uiPriority w:val="20"/>
+    <w:qFormat/>
+    <w:rsid w:val="00737B3F"/>
+    <w:rPr>
+      <w:i/>
+      <w:iCs/>
+    </w:rPr>
   </w:style>
 </w:styles>
 </file>

</xml_diff>